<commit_message>
Edited project plan, added UML Diagram (WIP)
</commit_message>
<xml_diff>
--- a/Documentation/Project Plan - Individual Assignment.docx
+++ b/Documentation/Project Plan - Individual Assignment.docx
@@ -235,7 +235,16 @@
           <w:sz w:val="36"/>
           <w:szCs w:val="36"/>
         </w:rPr>
-        <w:t>1. Project Definition</w:t>
+        <w:t xml:space="preserve">1. Project </w:t>
+      </w:r>
+      <w:r>
+        <w:rPr>
+          <w:b/>
+          <w:bCs/>
+          <w:sz w:val="36"/>
+          <w:szCs w:val="36"/>
+        </w:rPr>
+        <w:t>Assignment</w:t>
       </w:r>
       <w:r>
         <w:rPr>
@@ -334,56 +343,76 @@
           <w:sz w:val="36"/>
           <w:szCs w:val="36"/>
         </w:rPr>
-        <w:t>Project background</w:t>
-      </w:r>
-      <w:r>
-        <w:rPr>
-          <w:sz w:val="36"/>
-          <w:szCs w:val="36"/>
-        </w:rPr>
-        <w:tab/>
-      </w:r>
-      <w:r>
-        <w:rPr>
-          <w:sz w:val="36"/>
-          <w:szCs w:val="36"/>
-        </w:rPr>
-        <w:tab/>
-      </w:r>
-      <w:r>
-        <w:rPr>
-          <w:sz w:val="36"/>
-          <w:szCs w:val="36"/>
-        </w:rPr>
-        <w:tab/>
-      </w:r>
-      <w:r>
-        <w:rPr>
-          <w:sz w:val="36"/>
-          <w:szCs w:val="36"/>
-        </w:rPr>
-        <w:tab/>
-      </w:r>
-      <w:r>
-        <w:rPr>
-          <w:sz w:val="36"/>
-          <w:szCs w:val="36"/>
-        </w:rPr>
-        <w:tab/>
-      </w:r>
-      <w:r>
-        <w:rPr>
-          <w:sz w:val="36"/>
-          <w:szCs w:val="36"/>
-        </w:rPr>
-        <w:tab/>
-      </w:r>
-      <w:r>
-        <w:rPr>
-          <w:sz w:val="36"/>
-          <w:szCs w:val="36"/>
-        </w:rPr>
-        <w:tab/>
+        <w:t>Context</w:t>
+      </w:r>
+      <w:r>
+        <w:rPr>
+          <w:sz w:val="36"/>
+          <w:szCs w:val="36"/>
+        </w:rPr>
+        <w:tab/>
+      </w:r>
+      <w:r>
+        <w:rPr>
+          <w:sz w:val="36"/>
+          <w:szCs w:val="36"/>
+        </w:rPr>
+        <w:tab/>
+      </w:r>
+      <w:r>
+        <w:rPr>
+          <w:sz w:val="36"/>
+          <w:szCs w:val="36"/>
+        </w:rPr>
+        <w:tab/>
+      </w:r>
+      <w:r>
+        <w:rPr>
+          <w:sz w:val="36"/>
+          <w:szCs w:val="36"/>
+        </w:rPr>
+        <w:tab/>
+      </w:r>
+      <w:r>
+        <w:rPr>
+          <w:sz w:val="36"/>
+          <w:szCs w:val="36"/>
+        </w:rPr>
+        <w:tab/>
+      </w:r>
+      <w:r>
+        <w:rPr>
+          <w:sz w:val="36"/>
+          <w:szCs w:val="36"/>
+        </w:rPr>
+        <w:tab/>
+      </w:r>
+      <w:r>
+        <w:rPr>
+          <w:sz w:val="36"/>
+          <w:szCs w:val="36"/>
+        </w:rPr>
+        <w:tab/>
+      </w:r>
+      <w:r>
+        <w:rPr>
+          <w:sz w:val="36"/>
+          <w:szCs w:val="36"/>
+        </w:rPr>
+        <w:tab/>
+      </w:r>
+      <w:r>
+        <w:rPr>
+          <w:sz w:val="36"/>
+          <w:szCs w:val="36"/>
+        </w:rPr>
+        <w:tab/>
+      </w:r>
+      <w:r>
+        <w:rPr>
+          <w:sz w:val="36"/>
+          <w:szCs w:val="36"/>
+        </w:rPr>
         <w:t>3</w:t>
       </w:r>
     </w:p>
@@ -404,7 +433,28 @@
           <w:sz w:val="36"/>
           <w:szCs w:val="36"/>
         </w:rPr>
-        <w:t>Problem definition</w:t>
+        <w:t>Pr</w:t>
+      </w:r>
+      <w:r>
+        <w:rPr>
+          <w:sz w:val="36"/>
+          <w:szCs w:val="36"/>
+        </w:rPr>
+        <w:t>oject goal</w:t>
+      </w:r>
+      <w:r>
+        <w:rPr>
+          <w:sz w:val="36"/>
+          <w:szCs w:val="36"/>
+        </w:rPr>
+        <w:tab/>
+      </w:r>
+      <w:r>
+        <w:rPr>
+          <w:sz w:val="36"/>
+          <w:szCs w:val="36"/>
+        </w:rPr>
+        <w:tab/>
       </w:r>
       <w:r>
         <w:rPr>
@@ -474,28 +524,7 @@
           <w:sz w:val="36"/>
           <w:szCs w:val="36"/>
         </w:rPr>
-        <w:t>Project goal</w:t>
-      </w:r>
-      <w:r>
-        <w:rPr>
-          <w:sz w:val="36"/>
-          <w:szCs w:val="36"/>
-        </w:rPr>
-        <w:tab/>
-      </w:r>
-      <w:r>
-        <w:rPr>
-          <w:sz w:val="36"/>
-          <w:szCs w:val="36"/>
-        </w:rPr>
-        <w:tab/>
-      </w:r>
-      <w:r>
-        <w:rPr>
-          <w:sz w:val="36"/>
-          <w:szCs w:val="36"/>
-        </w:rPr>
-        <w:tab/>
+        <w:t>Scope and preconditions</w:t>
       </w:r>
       <w:r>
         <w:rPr>
@@ -558,131 +587,66 @@
           <w:sz w:val="36"/>
           <w:szCs w:val="36"/>
         </w:rPr>
-        <w:t>Constraints</w:t>
-      </w:r>
-      <w:r>
-        <w:rPr>
-          <w:sz w:val="36"/>
-          <w:szCs w:val="36"/>
-        </w:rPr>
-        <w:tab/>
-      </w:r>
-      <w:r>
-        <w:rPr>
-          <w:sz w:val="36"/>
-          <w:szCs w:val="36"/>
-        </w:rPr>
-        <w:tab/>
-      </w:r>
-      <w:r>
-        <w:rPr>
-          <w:sz w:val="36"/>
-          <w:szCs w:val="36"/>
-        </w:rPr>
-        <w:tab/>
-      </w:r>
-      <w:r>
-        <w:rPr>
-          <w:sz w:val="36"/>
-          <w:szCs w:val="36"/>
-        </w:rPr>
-        <w:tab/>
-      </w:r>
-      <w:r>
-        <w:rPr>
-          <w:sz w:val="36"/>
-          <w:szCs w:val="36"/>
-        </w:rPr>
-        <w:tab/>
-      </w:r>
-      <w:r>
-        <w:rPr>
-          <w:sz w:val="36"/>
-          <w:szCs w:val="36"/>
-        </w:rPr>
-        <w:tab/>
-      </w:r>
-      <w:r>
-        <w:rPr>
-          <w:sz w:val="36"/>
-          <w:szCs w:val="36"/>
-        </w:rPr>
-        <w:tab/>
-      </w:r>
-      <w:r>
-        <w:rPr>
-          <w:sz w:val="36"/>
-          <w:szCs w:val="36"/>
-        </w:rPr>
-        <w:tab/>
-      </w:r>
-      <w:r>
-        <w:rPr>
-          <w:sz w:val="36"/>
-          <w:szCs w:val="36"/>
-        </w:rPr>
-        <w:tab/>
-        <w:t>3</w:t>
-      </w:r>
-    </w:p>
-    <w:p>
-      <w:pPr>
-        <w:rPr>
-          <w:b/>
-          <w:bCs/>
-          <w:sz w:val="36"/>
-          <w:szCs w:val="36"/>
-        </w:rPr>
-      </w:pPr>
-      <w:r>
-        <w:rPr>
-          <w:b/>
-          <w:bCs/>
-          <w:sz w:val="36"/>
-          <w:szCs w:val="36"/>
-        </w:rPr>
-        <w:t>2. Deliverables and non-deliverables</w:t>
-      </w:r>
-      <w:r>
-        <w:rPr>
-          <w:b/>
-          <w:bCs/>
-          <w:sz w:val="36"/>
-          <w:szCs w:val="36"/>
-        </w:rPr>
-        <w:tab/>
-      </w:r>
-      <w:r>
-        <w:rPr>
-          <w:b/>
-          <w:bCs/>
-          <w:sz w:val="36"/>
-          <w:szCs w:val="36"/>
-        </w:rPr>
-        <w:tab/>
-      </w:r>
-      <w:r>
-        <w:rPr>
-          <w:b/>
-          <w:bCs/>
-          <w:sz w:val="36"/>
-          <w:szCs w:val="36"/>
-        </w:rPr>
-        <w:tab/>
-      </w:r>
-      <w:r>
-        <w:rPr>
-          <w:b/>
-          <w:bCs/>
-          <w:sz w:val="36"/>
-          <w:szCs w:val="36"/>
-        </w:rPr>
-        <w:tab/>
-      </w:r>
-      <w:r>
-        <w:rPr>
-          <w:b/>
-          <w:bCs/>
+        <w:t>Strategy</w:t>
+      </w:r>
+      <w:r>
+        <w:rPr>
+          <w:sz w:val="36"/>
+          <w:szCs w:val="36"/>
+        </w:rPr>
+        <w:tab/>
+      </w:r>
+      <w:r>
+        <w:rPr>
+          <w:sz w:val="36"/>
+          <w:szCs w:val="36"/>
+        </w:rPr>
+        <w:tab/>
+      </w:r>
+      <w:r>
+        <w:rPr>
+          <w:sz w:val="36"/>
+          <w:szCs w:val="36"/>
+        </w:rPr>
+        <w:tab/>
+      </w:r>
+      <w:r>
+        <w:rPr>
+          <w:sz w:val="36"/>
+          <w:szCs w:val="36"/>
+        </w:rPr>
+        <w:tab/>
+      </w:r>
+      <w:r>
+        <w:rPr>
+          <w:sz w:val="36"/>
+          <w:szCs w:val="36"/>
+        </w:rPr>
+        <w:tab/>
+      </w:r>
+      <w:r>
+        <w:rPr>
+          <w:sz w:val="36"/>
+          <w:szCs w:val="36"/>
+        </w:rPr>
+        <w:tab/>
+      </w:r>
+      <w:r>
+        <w:rPr>
+          <w:sz w:val="36"/>
+          <w:szCs w:val="36"/>
+        </w:rPr>
+        <w:tab/>
+      </w:r>
+      <w:r>
+        <w:rPr>
+          <w:sz w:val="36"/>
+          <w:szCs w:val="36"/>
+        </w:rPr>
+        <w:tab/>
+      </w:r>
+      <w:r>
+        <w:rPr>
           <w:sz w:val="36"/>
           <w:szCs w:val="36"/>
         </w:rPr>
@@ -692,31 +656,22 @@
     </w:p>
     <w:p>
       <w:pPr>
-        <w:rPr>
-          <w:sz w:val="36"/>
-          <w:szCs w:val="36"/>
-        </w:rPr>
-      </w:pPr>
-      <w:r>
-        <w:rPr>
-          <w:sz w:val="36"/>
-          <w:szCs w:val="36"/>
-        </w:rPr>
-        <w:t xml:space="preserve">    2.1. Deliverables</w:t>
-      </w:r>
-      <w:r>
-        <w:rPr>
-          <w:sz w:val="36"/>
-          <w:szCs w:val="36"/>
-        </w:rPr>
-        <w:tab/>
-      </w:r>
-      <w:r>
-        <w:rPr>
-          <w:sz w:val="36"/>
-          <w:szCs w:val="36"/>
-        </w:rPr>
-        <w:tab/>
+        <w:pStyle w:val="ListParagraph"/>
+        <w:numPr>
+          <w:ilvl w:val="1"/>
+          <w:numId w:val="1"/>
+        </w:numPr>
+        <w:rPr>
+          <w:sz w:val="36"/>
+          <w:szCs w:val="36"/>
+        </w:rPr>
+      </w:pPr>
+      <w:r>
+        <w:rPr>
+          <w:sz w:val="36"/>
+          <w:szCs w:val="36"/>
+        </w:rPr>
+        <w:t>Research questions</w:t>
       </w:r>
       <w:r>
         <w:rPr>
@@ -771,179 +726,74 @@
     </w:p>
     <w:p>
       <w:pPr>
-        <w:rPr>
-          <w:sz w:val="36"/>
-          <w:szCs w:val="36"/>
-        </w:rPr>
-      </w:pPr>
-      <w:r>
-        <w:rPr>
-          <w:sz w:val="36"/>
-          <w:szCs w:val="36"/>
-        </w:rPr>
-        <w:t xml:space="preserve">    2.2. Non-deliverables</w:t>
-      </w:r>
-      <w:r>
-        <w:rPr>
-          <w:sz w:val="36"/>
-          <w:szCs w:val="36"/>
-        </w:rPr>
-        <w:tab/>
-      </w:r>
-      <w:r>
-        <w:rPr>
-          <w:sz w:val="36"/>
-          <w:szCs w:val="36"/>
-        </w:rPr>
-        <w:tab/>
-      </w:r>
-      <w:r>
-        <w:rPr>
-          <w:sz w:val="36"/>
-          <w:szCs w:val="36"/>
-        </w:rPr>
-        <w:tab/>
-      </w:r>
-      <w:r>
-        <w:rPr>
-          <w:sz w:val="36"/>
-          <w:szCs w:val="36"/>
-        </w:rPr>
-        <w:tab/>
-      </w:r>
-      <w:r>
-        <w:rPr>
-          <w:sz w:val="36"/>
-          <w:szCs w:val="36"/>
-        </w:rPr>
-        <w:tab/>
-      </w:r>
-      <w:r>
-        <w:rPr>
-          <w:sz w:val="36"/>
-          <w:szCs w:val="36"/>
-        </w:rPr>
-        <w:tab/>
-      </w:r>
-      <w:r>
-        <w:rPr>
-          <w:sz w:val="36"/>
-          <w:szCs w:val="36"/>
-        </w:rPr>
-        <w:tab/>
-      </w:r>
-      <w:r>
-        <w:rPr>
-          <w:sz w:val="36"/>
-          <w:szCs w:val="36"/>
-        </w:rPr>
-        <w:tab/>
-        <w:t>4</w:t>
-      </w:r>
-    </w:p>
-    <w:p>
-      <w:pPr>
-        <w:rPr>
-          <w:b/>
-          <w:bCs/>
-          <w:sz w:val="36"/>
-          <w:szCs w:val="36"/>
-        </w:rPr>
-      </w:pPr>
-      <w:r>
-        <w:rPr>
-          <w:b/>
-          <w:bCs/>
-          <w:sz w:val="36"/>
-          <w:szCs w:val="36"/>
-        </w:rPr>
-        <w:t>3. Phasing</w:t>
-      </w:r>
-      <w:r>
-        <w:rPr>
-          <w:b/>
-          <w:bCs/>
-          <w:sz w:val="36"/>
-          <w:szCs w:val="36"/>
-        </w:rPr>
-        <w:tab/>
-      </w:r>
-      <w:r>
-        <w:rPr>
-          <w:b/>
-          <w:bCs/>
-          <w:sz w:val="36"/>
-          <w:szCs w:val="36"/>
-        </w:rPr>
-        <w:tab/>
-      </w:r>
-      <w:r>
-        <w:rPr>
-          <w:b/>
-          <w:bCs/>
-          <w:sz w:val="36"/>
-          <w:szCs w:val="36"/>
-        </w:rPr>
-        <w:tab/>
-      </w:r>
-      <w:r>
-        <w:rPr>
-          <w:b/>
-          <w:bCs/>
-          <w:sz w:val="36"/>
-          <w:szCs w:val="36"/>
-        </w:rPr>
-        <w:tab/>
-      </w:r>
-      <w:r>
-        <w:rPr>
-          <w:b/>
-          <w:bCs/>
-          <w:sz w:val="36"/>
-          <w:szCs w:val="36"/>
-        </w:rPr>
-        <w:tab/>
-      </w:r>
-      <w:r>
-        <w:rPr>
-          <w:b/>
-          <w:bCs/>
-          <w:sz w:val="36"/>
-          <w:szCs w:val="36"/>
-        </w:rPr>
-        <w:tab/>
-      </w:r>
-      <w:r>
-        <w:rPr>
-          <w:b/>
-          <w:bCs/>
-          <w:sz w:val="36"/>
-          <w:szCs w:val="36"/>
-        </w:rPr>
-        <w:tab/>
-      </w:r>
-      <w:r>
-        <w:rPr>
-          <w:b/>
-          <w:bCs/>
-          <w:sz w:val="36"/>
-          <w:szCs w:val="36"/>
-        </w:rPr>
-        <w:tab/>
-      </w:r>
-      <w:r>
-        <w:rPr>
-          <w:b/>
-          <w:bCs/>
-          <w:sz w:val="36"/>
-          <w:szCs w:val="36"/>
-        </w:rPr>
-        <w:tab/>
-      </w:r>
-      <w:r>
-        <w:rPr>
-          <w:b/>
-          <w:bCs/>
+        <w:pStyle w:val="ListParagraph"/>
+        <w:numPr>
+          <w:ilvl w:val="1"/>
+          <w:numId w:val="1"/>
+        </w:numPr>
+        <w:rPr>
+          <w:sz w:val="36"/>
+          <w:szCs w:val="36"/>
+        </w:rPr>
+      </w:pPr>
+      <w:r>
+        <w:rPr>
+          <w:sz w:val="36"/>
+          <w:szCs w:val="36"/>
+        </w:rPr>
+        <w:t>End products</w:t>
+      </w:r>
+      <w:r>
+        <w:rPr>
+          <w:sz w:val="36"/>
+          <w:szCs w:val="36"/>
+        </w:rPr>
+        <w:tab/>
+      </w:r>
+      <w:r>
+        <w:rPr>
+          <w:sz w:val="36"/>
+          <w:szCs w:val="36"/>
+        </w:rPr>
+        <w:tab/>
+      </w:r>
+      <w:r>
+        <w:rPr>
+          <w:sz w:val="36"/>
+          <w:szCs w:val="36"/>
+        </w:rPr>
+        <w:tab/>
+      </w:r>
+      <w:r>
+        <w:rPr>
+          <w:sz w:val="36"/>
+          <w:szCs w:val="36"/>
+        </w:rPr>
+        <w:tab/>
+      </w:r>
+      <w:r>
+        <w:rPr>
+          <w:sz w:val="36"/>
+          <w:szCs w:val="36"/>
+        </w:rPr>
+        <w:tab/>
+      </w:r>
+      <w:r>
+        <w:rPr>
+          <w:sz w:val="36"/>
+          <w:szCs w:val="36"/>
+        </w:rPr>
+        <w:tab/>
+      </w:r>
+      <w:r>
+        <w:rPr>
+          <w:sz w:val="36"/>
+          <w:szCs w:val="36"/>
+        </w:rPr>
+        <w:tab/>
+      </w:r>
+      <w:r>
+        <w:rPr>
           <w:sz w:val="36"/>
           <w:szCs w:val="36"/>
         </w:rPr>
@@ -967,136 +817,704 @@
           <w:sz w:val="36"/>
           <w:szCs w:val="36"/>
         </w:rPr>
-        <w:t>4. Risk assessment</w:t>
-      </w:r>
-    </w:p>
-    <w:p>
-      <w:pPr>
-        <w:rPr>
-          <w:b/>
-          <w:bCs/>
-          <w:sz w:val="36"/>
-          <w:szCs w:val="36"/>
-        </w:rPr>
-      </w:pPr>
-    </w:p>
-    <w:p>
-      <w:pPr>
-        <w:rPr>
-          <w:b/>
-          <w:bCs/>
-          <w:sz w:val="36"/>
-          <w:szCs w:val="36"/>
-        </w:rPr>
-      </w:pPr>
-    </w:p>
-    <w:p>
-      <w:pPr>
-        <w:rPr>
-          <w:b/>
-          <w:bCs/>
-          <w:sz w:val="36"/>
-          <w:szCs w:val="36"/>
-        </w:rPr>
-      </w:pPr>
-    </w:p>
-    <w:p>
-      <w:pPr>
-        <w:rPr>
-          <w:b/>
-          <w:bCs/>
-          <w:sz w:val="36"/>
-          <w:szCs w:val="36"/>
-        </w:rPr>
-      </w:pPr>
-    </w:p>
-    <w:p>
-      <w:pPr>
-        <w:rPr>
-          <w:b/>
-          <w:bCs/>
-          <w:sz w:val="36"/>
-          <w:szCs w:val="36"/>
-        </w:rPr>
-      </w:pPr>
-    </w:p>
-    <w:p>
-      <w:pPr>
-        <w:rPr>
-          <w:b/>
-          <w:bCs/>
-          <w:sz w:val="36"/>
-          <w:szCs w:val="36"/>
-        </w:rPr>
-      </w:pPr>
-    </w:p>
-    <w:p>
-      <w:pPr>
-        <w:rPr>
-          <w:b/>
-          <w:bCs/>
-          <w:sz w:val="36"/>
-          <w:szCs w:val="36"/>
-        </w:rPr>
-      </w:pPr>
-    </w:p>
-    <w:p>
-      <w:pPr>
-        <w:rPr>
-          <w:b/>
-          <w:bCs/>
-          <w:sz w:val="36"/>
-          <w:szCs w:val="36"/>
-        </w:rPr>
-      </w:pPr>
-    </w:p>
-    <w:p>
-      <w:pPr>
-        <w:rPr>
-          <w:b/>
-          <w:bCs/>
-          <w:sz w:val="36"/>
-          <w:szCs w:val="36"/>
-        </w:rPr>
-      </w:pPr>
-    </w:p>
-    <w:p>
-      <w:pPr>
-        <w:rPr>
-          <w:b/>
-          <w:bCs/>
-          <w:sz w:val="36"/>
-          <w:szCs w:val="36"/>
-        </w:rPr>
-      </w:pPr>
-      <w:r>
-        <w:rPr>
-          <w:b/>
-          <w:bCs/>
-          <w:sz w:val="36"/>
-          <w:szCs w:val="36"/>
-        </w:rPr>
-        <w:lastRenderedPageBreak/>
-        <w:t>1. Project definition</w:t>
-      </w:r>
-    </w:p>
-    <w:p>
-      <w:pPr>
-        <w:rPr>
-          <w:b/>
-          <w:bCs/>
-          <w:sz w:val="32"/>
-          <w:szCs w:val="32"/>
-        </w:rPr>
-      </w:pPr>
-      <w:r>
-        <w:rPr>
-          <w:b/>
-          <w:bCs/>
-          <w:sz w:val="32"/>
-          <w:szCs w:val="32"/>
-        </w:rPr>
-        <w:t>1.1. Project background</w:t>
+        <w:t xml:space="preserve">2. </w:t>
+      </w:r>
+      <w:r>
+        <w:rPr>
+          <w:b/>
+          <w:bCs/>
+          <w:sz w:val="36"/>
+          <w:szCs w:val="36"/>
+        </w:rPr>
+        <w:t>Project organization</w:t>
+      </w:r>
+      <w:r>
+        <w:rPr>
+          <w:b/>
+          <w:bCs/>
+          <w:sz w:val="36"/>
+          <w:szCs w:val="36"/>
+        </w:rPr>
+        <w:tab/>
+      </w:r>
+      <w:r>
+        <w:rPr>
+          <w:b/>
+          <w:bCs/>
+          <w:sz w:val="36"/>
+          <w:szCs w:val="36"/>
+        </w:rPr>
+        <w:tab/>
+      </w:r>
+      <w:r>
+        <w:rPr>
+          <w:b/>
+          <w:bCs/>
+          <w:sz w:val="36"/>
+          <w:szCs w:val="36"/>
+        </w:rPr>
+        <w:tab/>
+      </w:r>
+      <w:r>
+        <w:rPr>
+          <w:b/>
+          <w:bCs/>
+          <w:sz w:val="36"/>
+          <w:szCs w:val="36"/>
+        </w:rPr>
+        <w:tab/>
+      </w:r>
+      <w:r>
+        <w:rPr>
+          <w:b/>
+          <w:bCs/>
+          <w:sz w:val="36"/>
+          <w:szCs w:val="36"/>
+        </w:rPr>
+        <w:tab/>
+      </w:r>
+      <w:r>
+        <w:rPr>
+          <w:b/>
+          <w:bCs/>
+          <w:sz w:val="36"/>
+          <w:szCs w:val="36"/>
+        </w:rPr>
+        <w:tab/>
+      </w:r>
+      <w:r>
+        <w:rPr>
+          <w:b/>
+          <w:bCs/>
+          <w:sz w:val="36"/>
+          <w:szCs w:val="36"/>
+        </w:rPr>
+        <w:tab/>
+      </w:r>
+      <w:r>
+        <w:rPr>
+          <w:b/>
+          <w:bCs/>
+          <w:sz w:val="36"/>
+          <w:szCs w:val="36"/>
+        </w:rPr>
+        <w:tab/>
+      </w:r>
+      <w:r>
+        <w:rPr>
+          <w:sz w:val="36"/>
+          <w:szCs w:val="36"/>
+        </w:rPr>
+        <w:t>6</w:t>
+      </w:r>
+    </w:p>
+    <w:p>
+      <w:pPr>
+        <w:rPr>
+          <w:sz w:val="36"/>
+          <w:szCs w:val="36"/>
+        </w:rPr>
+      </w:pPr>
+      <w:r>
+        <w:rPr>
+          <w:sz w:val="36"/>
+          <w:szCs w:val="36"/>
+        </w:rPr>
+        <w:t xml:space="preserve">    2.1. Communication</w:t>
+      </w:r>
+      <w:r>
+        <w:rPr>
+          <w:sz w:val="36"/>
+          <w:szCs w:val="36"/>
+        </w:rPr>
+        <w:tab/>
+      </w:r>
+      <w:r>
+        <w:rPr>
+          <w:sz w:val="36"/>
+          <w:szCs w:val="36"/>
+        </w:rPr>
+        <w:tab/>
+      </w:r>
+      <w:r>
+        <w:rPr>
+          <w:sz w:val="36"/>
+          <w:szCs w:val="36"/>
+        </w:rPr>
+        <w:tab/>
+      </w:r>
+      <w:r>
+        <w:rPr>
+          <w:sz w:val="36"/>
+          <w:szCs w:val="36"/>
+        </w:rPr>
+        <w:tab/>
+      </w:r>
+      <w:r>
+        <w:rPr>
+          <w:sz w:val="36"/>
+          <w:szCs w:val="36"/>
+        </w:rPr>
+        <w:tab/>
+      </w:r>
+      <w:r>
+        <w:rPr>
+          <w:sz w:val="36"/>
+          <w:szCs w:val="36"/>
+        </w:rPr>
+        <w:tab/>
+      </w:r>
+      <w:r>
+        <w:rPr>
+          <w:sz w:val="36"/>
+          <w:szCs w:val="36"/>
+        </w:rPr>
+        <w:tab/>
+      </w:r>
+      <w:r>
+        <w:rPr>
+          <w:sz w:val="36"/>
+          <w:szCs w:val="36"/>
+        </w:rPr>
+        <w:tab/>
+        <w:t>6</w:t>
+      </w:r>
+    </w:p>
+    <w:p>
+      <w:pPr>
+        <w:rPr>
+          <w:sz w:val="36"/>
+          <w:szCs w:val="36"/>
+        </w:rPr>
+      </w:pPr>
+      <w:r>
+        <w:rPr>
+          <w:b/>
+          <w:bCs/>
+          <w:sz w:val="36"/>
+          <w:szCs w:val="36"/>
+        </w:rPr>
+        <w:t xml:space="preserve">3. </w:t>
+      </w:r>
+      <w:r>
+        <w:rPr>
+          <w:b/>
+          <w:bCs/>
+          <w:sz w:val="36"/>
+          <w:szCs w:val="36"/>
+        </w:rPr>
+        <w:t>Activities and time plan</w:t>
+      </w:r>
+      <w:r>
+        <w:rPr>
+          <w:b/>
+          <w:bCs/>
+          <w:sz w:val="36"/>
+          <w:szCs w:val="36"/>
+        </w:rPr>
+        <w:tab/>
+      </w:r>
+      <w:r>
+        <w:rPr>
+          <w:b/>
+          <w:bCs/>
+          <w:sz w:val="36"/>
+          <w:szCs w:val="36"/>
+        </w:rPr>
+        <w:tab/>
+      </w:r>
+      <w:r>
+        <w:rPr>
+          <w:b/>
+          <w:bCs/>
+          <w:sz w:val="36"/>
+          <w:szCs w:val="36"/>
+        </w:rPr>
+        <w:tab/>
+      </w:r>
+      <w:r>
+        <w:rPr>
+          <w:b/>
+          <w:bCs/>
+          <w:sz w:val="36"/>
+          <w:szCs w:val="36"/>
+        </w:rPr>
+        <w:tab/>
+      </w:r>
+      <w:r>
+        <w:rPr>
+          <w:b/>
+          <w:bCs/>
+          <w:sz w:val="36"/>
+          <w:szCs w:val="36"/>
+        </w:rPr>
+        <w:tab/>
+      </w:r>
+      <w:r>
+        <w:rPr>
+          <w:b/>
+          <w:bCs/>
+          <w:sz w:val="36"/>
+          <w:szCs w:val="36"/>
+        </w:rPr>
+        <w:tab/>
+      </w:r>
+      <w:r>
+        <w:rPr>
+          <w:b/>
+          <w:bCs/>
+          <w:sz w:val="36"/>
+          <w:szCs w:val="36"/>
+        </w:rPr>
+        <w:tab/>
+      </w:r>
+      <w:r>
+        <w:rPr>
+          <w:sz w:val="36"/>
+          <w:szCs w:val="36"/>
+        </w:rPr>
+        <w:t>6</w:t>
+      </w:r>
+    </w:p>
+    <w:p>
+      <w:pPr>
+        <w:rPr>
+          <w:sz w:val="36"/>
+          <w:szCs w:val="36"/>
+        </w:rPr>
+      </w:pPr>
+      <w:r>
+        <w:rPr>
+          <w:sz w:val="36"/>
+          <w:szCs w:val="36"/>
+        </w:rPr>
+        <w:t xml:space="preserve">    3.1. Phases of the project</w:t>
+      </w:r>
+      <w:r>
+        <w:rPr>
+          <w:sz w:val="36"/>
+          <w:szCs w:val="36"/>
+        </w:rPr>
+        <w:tab/>
+      </w:r>
+      <w:r>
+        <w:rPr>
+          <w:sz w:val="36"/>
+          <w:szCs w:val="36"/>
+        </w:rPr>
+        <w:tab/>
+      </w:r>
+      <w:r>
+        <w:rPr>
+          <w:sz w:val="36"/>
+          <w:szCs w:val="36"/>
+        </w:rPr>
+        <w:tab/>
+      </w:r>
+      <w:r>
+        <w:rPr>
+          <w:sz w:val="36"/>
+          <w:szCs w:val="36"/>
+        </w:rPr>
+        <w:tab/>
+      </w:r>
+      <w:r>
+        <w:rPr>
+          <w:sz w:val="36"/>
+          <w:szCs w:val="36"/>
+        </w:rPr>
+        <w:tab/>
+      </w:r>
+      <w:r>
+        <w:rPr>
+          <w:sz w:val="36"/>
+          <w:szCs w:val="36"/>
+        </w:rPr>
+        <w:tab/>
+      </w:r>
+      <w:r>
+        <w:rPr>
+          <w:sz w:val="36"/>
+          <w:szCs w:val="36"/>
+        </w:rPr>
+        <w:tab/>
+        <w:t>6</w:t>
+      </w:r>
+    </w:p>
+    <w:p>
+      <w:pPr>
+        <w:rPr>
+          <w:sz w:val="36"/>
+          <w:szCs w:val="36"/>
+        </w:rPr>
+      </w:pPr>
+      <w:r>
+        <w:rPr>
+          <w:sz w:val="36"/>
+          <w:szCs w:val="36"/>
+        </w:rPr>
+        <w:t xml:space="preserve">    3.2. Time plan and milestones</w:t>
+      </w:r>
+      <w:r>
+        <w:rPr>
+          <w:sz w:val="36"/>
+          <w:szCs w:val="36"/>
+        </w:rPr>
+        <w:tab/>
+      </w:r>
+      <w:r>
+        <w:rPr>
+          <w:sz w:val="36"/>
+          <w:szCs w:val="36"/>
+        </w:rPr>
+        <w:tab/>
+      </w:r>
+      <w:r>
+        <w:rPr>
+          <w:sz w:val="36"/>
+          <w:szCs w:val="36"/>
+        </w:rPr>
+        <w:tab/>
+      </w:r>
+      <w:r>
+        <w:rPr>
+          <w:sz w:val="36"/>
+          <w:szCs w:val="36"/>
+        </w:rPr>
+        <w:tab/>
+      </w:r>
+      <w:r>
+        <w:rPr>
+          <w:sz w:val="36"/>
+          <w:szCs w:val="36"/>
+        </w:rPr>
+        <w:tab/>
+      </w:r>
+      <w:r>
+        <w:rPr>
+          <w:sz w:val="36"/>
+          <w:szCs w:val="36"/>
+        </w:rPr>
+        <w:tab/>
+        <w:t>7</w:t>
+      </w:r>
+    </w:p>
+    <w:p>
+      <w:pPr>
+        <w:rPr>
+          <w:b/>
+          <w:bCs/>
+          <w:sz w:val="36"/>
+          <w:szCs w:val="36"/>
+        </w:rPr>
+      </w:pPr>
+      <w:r>
+        <w:rPr>
+          <w:b/>
+          <w:bCs/>
+          <w:sz w:val="36"/>
+          <w:szCs w:val="36"/>
+        </w:rPr>
+        <w:t>4. Testing strategy and configuration management</w:t>
+      </w:r>
+      <w:r>
+        <w:rPr>
+          <w:b/>
+          <w:bCs/>
+          <w:sz w:val="36"/>
+          <w:szCs w:val="36"/>
+        </w:rPr>
+        <w:tab/>
+      </w:r>
+      <w:r>
+        <w:rPr>
+          <w:b/>
+          <w:bCs/>
+          <w:sz w:val="36"/>
+          <w:szCs w:val="36"/>
+        </w:rPr>
+        <w:tab/>
+        <w:t>7</w:t>
+      </w:r>
+    </w:p>
+    <w:p>
+      <w:pPr>
+        <w:rPr>
+          <w:sz w:val="36"/>
+          <w:szCs w:val="36"/>
+        </w:rPr>
+      </w:pPr>
+      <w:r>
+        <w:rPr>
+          <w:b/>
+          <w:bCs/>
+          <w:sz w:val="36"/>
+          <w:szCs w:val="36"/>
+        </w:rPr>
+        <w:t xml:space="preserve">   </w:t>
+      </w:r>
+      <w:r>
+        <w:rPr>
+          <w:sz w:val="36"/>
+          <w:szCs w:val="36"/>
+        </w:rPr>
+        <w:t>4.1. Testing strategy</w:t>
+      </w:r>
+    </w:p>
+    <w:p>
+      <w:pPr>
+        <w:rPr>
+          <w:b/>
+          <w:bCs/>
+          <w:sz w:val="36"/>
+          <w:szCs w:val="36"/>
+        </w:rPr>
+      </w:pPr>
+      <w:r>
+        <w:rPr>
+          <w:b/>
+          <w:bCs/>
+          <w:sz w:val="36"/>
+          <w:szCs w:val="36"/>
+        </w:rPr>
+        <w:t>5</w:t>
+      </w:r>
+      <w:r>
+        <w:rPr>
+          <w:b/>
+          <w:bCs/>
+          <w:sz w:val="36"/>
+          <w:szCs w:val="36"/>
+        </w:rPr>
+        <w:t>. Risk assessment</w:t>
+      </w:r>
+      <w:r>
+        <w:rPr>
+          <w:b/>
+          <w:bCs/>
+          <w:sz w:val="36"/>
+          <w:szCs w:val="36"/>
+        </w:rPr>
+        <w:tab/>
+      </w:r>
+      <w:r>
+        <w:rPr>
+          <w:b/>
+          <w:bCs/>
+          <w:sz w:val="36"/>
+          <w:szCs w:val="36"/>
+        </w:rPr>
+        <w:tab/>
+      </w:r>
+      <w:r>
+        <w:rPr>
+          <w:b/>
+          <w:bCs/>
+          <w:sz w:val="36"/>
+          <w:szCs w:val="36"/>
+        </w:rPr>
+        <w:tab/>
+      </w:r>
+      <w:r>
+        <w:rPr>
+          <w:b/>
+          <w:bCs/>
+          <w:sz w:val="36"/>
+          <w:szCs w:val="36"/>
+        </w:rPr>
+        <w:tab/>
+      </w:r>
+      <w:r>
+        <w:rPr>
+          <w:b/>
+          <w:bCs/>
+          <w:sz w:val="36"/>
+          <w:szCs w:val="36"/>
+        </w:rPr>
+        <w:tab/>
+      </w:r>
+      <w:r>
+        <w:rPr>
+          <w:b/>
+          <w:bCs/>
+          <w:sz w:val="36"/>
+          <w:szCs w:val="36"/>
+        </w:rPr>
+        <w:tab/>
+      </w:r>
+      <w:r>
+        <w:rPr>
+          <w:b/>
+          <w:bCs/>
+          <w:sz w:val="36"/>
+          <w:szCs w:val="36"/>
+        </w:rPr>
+        <w:tab/>
+      </w:r>
+      <w:r>
+        <w:rPr>
+          <w:b/>
+          <w:bCs/>
+          <w:sz w:val="36"/>
+          <w:szCs w:val="36"/>
+        </w:rPr>
+        <w:tab/>
+      </w:r>
+      <w:r>
+        <w:rPr>
+          <w:b/>
+          <w:bCs/>
+          <w:sz w:val="36"/>
+          <w:szCs w:val="36"/>
+        </w:rPr>
+        <w:tab/>
+        <w:t>8</w:t>
+      </w:r>
+    </w:p>
+    <w:p>
+      <w:pPr>
+        <w:rPr>
+          <w:b/>
+          <w:bCs/>
+          <w:sz w:val="36"/>
+          <w:szCs w:val="36"/>
+        </w:rPr>
+      </w:pPr>
+    </w:p>
+    <w:p>
+      <w:pPr>
+        <w:rPr>
+          <w:b/>
+          <w:bCs/>
+          <w:sz w:val="36"/>
+          <w:szCs w:val="36"/>
+        </w:rPr>
+      </w:pPr>
+    </w:p>
+    <w:p>
+      <w:pPr>
+        <w:rPr>
+          <w:b/>
+          <w:bCs/>
+          <w:sz w:val="36"/>
+          <w:szCs w:val="36"/>
+        </w:rPr>
+      </w:pPr>
+    </w:p>
+    <w:p>
+      <w:pPr>
+        <w:rPr>
+          <w:b/>
+          <w:bCs/>
+          <w:sz w:val="36"/>
+          <w:szCs w:val="36"/>
+        </w:rPr>
+      </w:pPr>
+    </w:p>
+    <w:p>
+      <w:pPr>
+        <w:rPr>
+          <w:b/>
+          <w:bCs/>
+          <w:sz w:val="36"/>
+          <w:szCs w:val="36"/>
+        </w:rPr>
+      </w:pPr>
+    </w:p>
+    <w:p>
+      <w:pPr>
+        <w:rPr>
+          <w:b/>
+          <w:bCs/>
+          <w:sz w:val="36"/>
+          <w:szCs w:val="36"/>
+        </w:rPr>
+      </w:pPr>
+    </w:p>
+    <w:p>
+      <w:pPr>
+        <w:rPr>
+          <w:b/>
+          <w:bCs/>
+          <w:sz w:val="36"/>
+          <w:szCs w:val="36"/>
+        </w:rPr>
+      </w:pPr>
+    </w:p>
+    <w:p>
+      <w:pPr>
+        <w:rPr>
+          <w:b/>
+          <w:bCs/>
+          <w:sz w:val="36"/>
+          <w:szCs w:val="36"/>
+        </w:rPr>
+      </w:pPr>
+    </w:p>
+    <w:p>
+      <w:pPr>
+        <w:rPr>
+          <w:b/>
+          <w:bCs/>
+          <w:sz w:val="36"/>
+          <w:szCs w:val="36"/>
+        </w:rPr>
+      </w:pPr>
+    </w:p>
+    <w:p>
+      <w:pPr>
+        <w:rPr>
+          <w:b/>
+          <w:bCs/>
+          <w:sz w:val="36"/>
+          <w:szCs w:val="36"/>
+        </w:rPr>
+      </w:pPr>
+      <w:r>
+        <w:rPr>
+          <w:b/>
+          <w:bCs/>
+          <w:sz w:val="36"/>
+          <w:szCs w:val="36"/>
+        </w:rPr>
+        <w:t xml:space="preserve">1. Project </w:t>
+      </w:r>
+      <w:r>
+        <w:rPr>
+          <w:b/>
+          <w:bCs/>
+          <w:sz w:val="36"/>
+          <w:szCs w:val="36"/>
+        </w:rPr>
+        <w:t>assignment</w:t>
+      </w:r>
+    </w:p>
+    <w:p>
+      <w:pPr>
+        <w:rPr>
+          <w:b/>
+          <w:bCs/>
+          <w:sz w:val="32"/>
+          <w:szCs w:val="32"/>
+        </w:rPr>
+      </w:pPr>
+      <w:r>
+        <w:rPr>
+          <w:b/>
+          <w:bCs/>
+          <w:sz w:val="32"/>
+          <w:szCs w:val="32"/>
+        </w:rPr>
+        <w:t xml:space="preserve">1.1. </w:t>
+      </w:r>
+      <w:r>
+        <w:rPr>
+          <w:b/>
+          <w:bCs/>
+          <w:sz w:val="32"/>
+          <w:szCs w:val="32"/>
+        </w:rPr>
+        <w:t>Context</w:t>
       </w:r>
     </w:p>
     <w:p>
@@ -1137,23 +1555,6 @@
     </w:p>
     <w:p>
       <w:pPr>
-        <w:rPr>
-          <w:b/>
-          <w:sz w:val="32"/>
-          <w:szCs w:val="32"/>
-        </w:rPr>
-      </w:pPr>
-      <w:r>
-        <w:rPr>
-          <w:b/>
-          <w:sz w:val="32"/>
-          <w:szCs w:val="32"/>
-        </w:rPr>
-        <w:t>1.2. Problem definition</w:t>
-      </w:r>
-    </w:p>
-    <w:p>
-      <w:pPr>
         <w:ind w:firstLine="720"/>
         <w:rPr>
           <w:bCs/>
@@ -1185,24 +1586,32 @@
           <w:sz w:val="28"/>
           <w:szCs w:val="28"/>
         </w:rPr>
-        <w:t>.</w:t>
-      </w:r>
-    </w:p>
-    <w:p>
-      <w:pPr>
-        <w:rPr>
-          <w:b/>
-          <w:sz w:val="32"/>
-          <w:szCs w:val="32"/>
-        </w:rPr>
-      </w:pPr>
-      <w:r>
-        <w:rPr>
-          <w:b/>
-          <w:sz w:val="32"/>
-          <w:szCs w:val="32"/>
-        </w:rPr>
-        <w:t>1.3. Project goal</w:t>
+        <w:t xml:space="preserve">. </w:t>
+      </w:r>
+    </w:p>
+    <w:p>
+      <w:pPr>
+        <w:rPr>
+          <w:b/>
+          <w:sz w:val="32"/>
+          <w:szCs w:val="32"/>
+        </w:rPr>
+      </w:pPr>
+      <w:r>
+        <w:rPr>
+          <w:b/>
+          <w:sz w:val="32"/>
+          <w:szCs w:val="32"/>
+        </w:rPr>
+        <w:t>1.2. P</w:t>
+      </w:r>
+      <w:r>
+        <w:rPr>
+          <w:b/>
+          <w:sz w:val="32"/>
+          <w:szCs w:val="32"/>
+        </w:rPr>
+        <w:t>roject goal</w:t>
       </w:r>
     </w:p>
     <w:p>
@@ -1225,333 +1634,271 @@
     </w:p>
     <w:p>
       <w:pPr>
-        <w:rPr>
-          <w:b/>
-          <w:bCs/>
-          <w:sz w:val="32"/>
-          <w:szCs w:val="32"/>
-        </w:rPr>
-      </w:pPr>
-      <w:r>
-        <w:rPr>
-          <w:b/>
-          <w:bCs/>
-          <w:sz w:val="32"/>
-          <w:szCs w:val="32"/>
-        </w:rPr>
-        <w:t>1.4. Constraints</w:t>
-      </w:r>
-    </w:p>
-    <w:p>
-      <w:pPr>
         <w:ind w:firstLine="720"/>
         <w:rPr>
+          <w:bCs/>
           <w:sz w:val="28"/>
           <w:szCs w:val="28"/>
         </w:rPr>
       </w:pPr>
-      <w:r>
+    </w:p>
+    <w:p>
+      <w:pPr>
+        <w:rPr>
+          <w:b/>
+          <w:sz w:val="32"/>
+          <w:szCs w:val="32"/>
+        </w:rPr>
+      </w:pPr>
+    </w:p>
+    <w:p>
+      <w:pPr>
+        <w:rPr>
+          <w:b/>
+          <w:sz w:val="32"/>
+          <w:szCs w:val="32"/>
+        </w:rPr>
+      </w:pPr>
+      <w:r>
+        <w:rPr>
+          <w:b/>
+          <w:sz w:val="32"/>
+          <w:szCs w:val="32"/>
+        </w:rPr>
+        <w:t xml:space="preserve">1.3. </w:t>
+      </w:r>
+      <w:r>
+        <w:rPr>
+          <w:b/>
+          <w:sz w:val="32"/>
+          <w:szCs w:val="32"/>
+        </w:rPr>
+        <w:t>Scope and preconditions</w:t>
+      </w:r>
+    </w:p>
+    <w:tbl>
+      <w:tblPr>
+        <w:tblStyle w:val="TableGrid"/>
+        <w:tblW w:w="0" w:type="auto"/>
+        <w:tblLook w:val="04A0" w:firstRow="1" w:lastRow="0" w:firstColumn="1" w:lastColumn="0" w:noHBand="0" w:noVBand="1"/>
+      </w:tblPr>
+      <w:tblGrid>
+        <w:gridCol w:w="4675"/>
+        <w:gridCol w:w="4675"/>
+      </w:tblGrid>
+      <w:tr>
+        <w:tc>
+          <w:tcPr>
+            <w:tcW w:w="4675" w:type="dxa"/>
+          </w:tcPr>
+          <w:p>
+            <w:pPr>
+              <w:jc w:val="center"/>
+              <w:rPr>
+                <w:b/>
+                <w:sz w:val="32"/>
+                <w:szCs w:val="32"/>
+              </w:rPr>
+            </w:pPr>
+            <w:r>
+              <w:rPr>
+                <w:b/>
+                <w:sz w:val="32"/>
+                <w:szCs w:val="32"/>
+              </w:rPr>
+              <w:lastRenderedPageBreak/>
+              <w:t>Inside scope</w:t>
+            </w:r>
+          </w:p>
+        </w:tc>
+        <w:tc>
+          <w:tcPr>
+            <w:tcW w:w="4675" w:type="dxa"/>
+          </w:tcPr>
+          <w:p>
+            <w:pPr>
+              <w:jc w:val="center"/>
+              <w:rPr>
+                <w:b/>
+                <w:sz w:val="32"/>
+                <w:szCs w:val="32"/>
+              </w:rPr>
+            </w:pPr>
+            <w:r>
+              <w:rPr>
+                <w:b/>
+                <w:sz w:val="32"/>
+                <w:szCs w:val="32"/>
+              </w:rPr>
+              <w:t>Outside scope</w:t>
+            </w:r>
+          </w:p>
+        </w:tc>
+      </w:tr>
+      <w:tr>
+        <w:tc>
+          <w:tcPr>
+            <w:tcW w:w="4675" w:type="dxa"/>
+          </w:tcPr>
+          <w:p>
+            <w:pPr>
+              <w:rPr>
+                <w:bCs/>
+                <w:sz w:val="32"/>
+                <w:szCs w:val="32"/>
+              </w:rPr>
+            </w:pPr>
+            <w:r>
+              <w:rPr>
+                <w:bCs/>
+                <w:sz w:val="32"/>
+                <w:szCs w:val="32"/>
+              </w:rPr>
+              <w:t>1. Desktop app: admin management of uploaded runs</w:t>
+            </w:r>
+          </w:p>
+        </w:tc>
+        <w:tc>
+          <w:tcPr>
+            <w:tcW w:w="4675" w:type="dxa"/>
+          </w:tcPr>
+          <w:p>
+            <w:pPr>
+              <w:rPr>
+                <w:bCs/>
+                <w:sz w:val="32"/>
+                <w:szCs w:val="32"/>
+              </w:rPr>
+            </w:pPr>
+            <w:r>
+              <w:rPr>
+                <w:bCs/>
+                <w:sz w:val="32"/>
+                <w:szCs w:val="32"/>
+              </w:rPr>
+              <w:t>1. Uploading runs and changing them</w:t>
+            </w:r>
+          </w:p>
+        </w:tc>
+      </w:tr>
+      <w:tr>
+        <w:tc>
+          <w:tcPr>
+            <w:tcW w:w="4675" w:type="dxa"/>
+          </w:tcPr>
+          <w:p>
+            <w:pPr>
+              <w:rPr>
+                <w:bCs/>
+                <w:sz w:val="32"/>
+                <w:szCs w:val="32"/>
+              </w:rPr>
+            </w:pPr>
+            <w:r>
+              <w:rPr>
+                <w:bCs/>
+                <w:sz w:val="32"/>
+                <w:szCs w:val="32"/>
+              </w:rPr>
+              <w:t>2. Web app: good upload environment for gamers</w:t>
+            </w:r>
+          </w:p>
+        </w:tc>
+        <w:tc>
+          <w:tcPr>
+            <w:tcW w:w="4675" w:type="dxa"/>
+          </w:tcPr>
+          <w:p>
+            <w:pPr>
+              <w:rPr>
+                <w:bCs/>
+                <w:sz w:val="32"/>
+                <w:szCs w:val="32"/>
+              </w:rPr>
+            </w:pPr>
+            <w:r>
+              <w:rPr>
+                <w:bCs/>
+                <w:sz w:val="32"/>
+                <w:szCs w:val="32"/>
+              </w:rPr>
+              <w:t>2. Buying games and reviewing them</w:t>
+            </w:r>
+          </w:p>
+        </w:tc>
+      </w:tr>
+    </w:tbl>
+    <w:p>
+      <w:pPr>
+        <w:rPr>
+          <w:b/>
+          <w:sz w:val="32"/>
+          <w:szCs w:val="32"/>
+        </w:rPr>
+      </w:pPr>
+    </w:p>
+    <w:p>
+      <w:pPr>
+        <w:rPr>
+          <w:b/>
+          <w:bCs/>
+          <w:sz w:val="32"/>
+          <w:szCs w:val="32"/>
+        </w:rPr>
+      </w:pPr>
+    </w:p>
+    <w:p>
+      <w:pPr>
+        <w:rPr>
+          <w:b/>
+          <w:bCs/>
+          <w:sz w:val="32"/>
+          <w:szCs w:val="32"/>
+        </w:rPr>
+      </w:pPr>
+    </w:p>
+    <w:p>
+      <w:pPr>
+        <w:rPr>
+          <w:b/>
+          <w:bCs/>
+          <w:sz w:val="32"/>
+          <w:szCs w:val="32"/>
+        </w:rPr>
+      </w:pPr>
+      <w:r>
+        <w:rPr>
+          <w:b/>
+          <w:bCs/>
+          <w:sz w:val="32"/>
+          <w:szCs w:val="32"/>
+        </w:rPr>
+        <w:t xml:space="preserve">1.4. </w:t>
+      </w:r>
+      <w:r>
+        <w:rPr>
+          <w:b/>
+          <w:bCs/>
+          <w:sz w:val="32"/>
+          <w:szCs w:val="32"/>
+        </w:rPr>
+        <w:t xml:space="preserve">Strategy </w:t>
+      </w:r>
+    </w:p>
+    <w:p>
+      <w:pPr>
+        <w:ind w:firstLine="720"/>
         <w:rPr>
           <w:sz w:val="28"/>
           <w:szCs w:val="28"/>
         </w:rPr>
-        <w:t>This project will use the following programming languages and frameworks: C#, HTML5, CSS, JavaScript, Windows Forms, ASP.NET Razor Pages and Bootstrap.</w:t>
-      </w:r>
-    </w:p>
-    <w:p>
-      <w:pPr>
+      </w:pPr>
+      <w:r>
         <w:rPr>
           <w:sz w:val="28"/>
           <w:szCs w:val="28"/>
         </w:rPr>
-      </w:pPr>
-    </w:p>
-    <w:p>
-      <w:pPr>
-        <w:rPr>
-          <w:sz w:val="28"/>
-          <w:szCs w:val="28"/>
-        </w:rPr>
-      </w:pPr>
-    </w:p>
-    <w:p>
-      <w:pPr>
-        <w:rPr>
-          <w:b/>
-          <w:bCs/>
-          <w:sz w:val="36"/>
-          <w:szCs w:val="36"/>
-        </w:rPr>
-      </w:pPr>
-    </w:p>
-    <w:p>
-      <w:pPr>
-        <w:rPr>
-          <w:b/>
-          <w:bCs/>
-          <w:sz w:val="36"/>
-          <w:szCs w:val="36"/>
-        </w:rPr>
-      </w:pPr>
-    </w:p>
-    <w:p>
-      <w:pPr>
-        <w:rPr>
-          <w:b/>
-          <w:bCs/>
-          <w:sz w:val="36"/>
-          <w:szCs w:val="36"/>
-        </w:rPr>
-      </w:pPr>
-    </w:p>
-    <w:p>
-      <w:pPr>
-        <w:rPr>
-          <w:b/>
-          <w:bCs/>
-          <w:sz w:val="36"/>
-          <w:szCs w:val="36"/>
-        </w:rPr>
-      </w:pPr>
-      <w:r>
-        <w:rPr>
-          <w:b/>
-          <w:bCs/>
-          <w:sz w:val="36"/>
-          <w:szCs w:val="36"/>
-        </w:rPr>
-        <w:lastRenderedPageBreak/>
-        <w:t>2. Deliverables and non-deliverables</w:t>
-      </w:r>
-    </w:p>
-    <w:p>
-      <w:pPr>
-        <w:rPr>
-          <w:b/>
-          <w:bCs/>
-          <w:sz w:val="32"/>
-          <w:szCs w:val="32"/>
-        </w:rPr>
-      </w:pPr>
-      <w:r>
-        <w:rPr>
-          <w:b/>
-          <w:bCs/>
-          <w:sz w:val="36"/>
-          <w:szCs w:val="36"/>
-        </w:rPr>
-        <w:t xml:space="preserve">   </w:t>
-      </w:r>
-      <w:r>
-        <w:rPr>
-          <w:b/>
-          <w:bCs/>
-          <w:sz w:val="32"/>
-          <w:szCs w:val="32"/>
-        </w:rPr>
-        <w:t>2.1. Deliverables</w:t>
-      </w:r>
-    </w:p>
-    <w:p>
-      <w:pPr>
-        <w:rPr>
-          <w:sz w:val="28"/>
-          <w:szCs w:val="28"/>
-        </w:rPr>
-      </w:pPr>
-      <w:r>
-        <w:rPr>
-          <w:b/>
-          <w:bCs/>
-          <w:sz w:val="32"/>
-          <w:szCs w:val="32"/>
-        </w:rPr>
-        <w:tab/>
-      </w:r>
-      <w:r>
-        <w:rPr>
-          <w:sz w:val="28"/>
-          <w:szCs w:val="28"/>
-        </w:rPr>
-        <w:t>1) Ideation document</w:t>
-      </w:r>
-    </w:p>
-    <w:p>
-      <w:pPr>
-        <w:rPr>
-          <w:sz w:val="28"/>
-          <w:szCs w:val="28"/>
-        </w:rPr>
-      </w:pPr>
-      <w:r>
-        <w:rPr>
-          <w:sz w:val="28"/>
-          <w:szCs w:val="28"/>
-        </w:rPr>
-        <w:tab/>
-        <w:t>2) Project plan</w:t>
-      </w:r>
-    </w:p>
-    <w:p>
-      <w:pPr>
-        <w:rPr>
-          <w:sz w:val="28"/>
-          <w:szCs w:val="28"/>
-        </w:rPr>
-      </w:pPr>
-      <w:r>
-        <w:rPr>
-          <w:sz w:val="28"/>
-          <w:szCs w:val="28"/>
-        </w:rPr>
-        <w:tab/>
-        <w:t>3) User requirements specifications</w:t>
-      </w:r>
-    </w:p>
-    <w:p>
-      <w:pPr>
-        <w:rPr>
-          <w:sz w:val="28"/>
-          <w:szCs w:val="28"/>
-        </w:rPr>
-      </w:pPr>
-      <w:r>
-        <w:rPr>
-          <w:sz w:val="28"/>
-          <w:szCs w:val="28"/>
-        </w:rPr>
-        <w:tab/>
-        <w:t>4) Test plan</w:t>
-      </w:r>
-    </w:p>
-    <w:p>
-      <w:pPr>
-        <w:rPr>
-          <w:sz w:val="28"/>
-          <w:szCs w:val="28"/>
-        </w:rPr>
-      </w:pPr>
-      <w:r>
-        <w:rPr>
-          <w:sz w:val="28"/>
-          <w:szCs w:val="28"/>
-        </w:rPr>
-        <w:tab/>
-        <w:t>5) UML Class Diagram</w:t>
-      </w:r>
-    </w:p>
-    <w:p>
-      <w:pPr>
-        <w:rPr>
-          <w:sz w:val="28"/>
-          <w:szCs w:val="28"/>
-        </w:rPr>
-      </w:pPr>
-      <w:r>
-        <w:rPr>
-          <w:sz w:val="28"/>
-          <w:szCs w:val="28"/>
-        </w:rPr>
-        <w:tab/>
-        <w:t>6) Windows Forms Desktop application</w:t>
-      </w:r>
-    </w:p>
-    <w:p>
-      <w:pPr>
-        <w:rPr>
-          <w:sz w:val="28"/>
-          <w:szCs w:val="28"/>
-        </w:rPr>
-      </w:pPr>
-      <w:r>
-        <w:rPr>
-          <w:sz w:val="28"/>
-          <w:szCs w:val="28"/>
-        </w:rPr>
-        <w:tab/>
-        <w:t>7) Razor Pages website</w:t>
-      </w:r>
-    </w:p>
-    <w:p>
-      <w:pPr>
-        <w:rPr>
-          <w:b/>
-          <w:bCs/>
-          <w:sz w:val="32"/>
-          <w:szCs w:val="32"/>
-        </w:rPr>
-      </w:pPr>
-      <w:r>
-        <w:rPr>
-          <w:b/>
-          <w:bCs/>
-          <w:sz w:val="32"/>
-          <w:szCs w:val="32"/>
-        </w:rPr>
-        <w:t xml:space="preserve">   2.2. Non-deliverables</w:t>
-      </w:r>
-    </w:p>
-    <w:p>
-      <w:pPr>
-        <w:rPr>
-          <w:sz w:val="28"/>
-          <w:szCs w:val="28"/>
-        </w:rPr>
-      </w:pPr>
-      <w:r>
-        <w:rPr>
-          <w:b/>
-          <w:bCs/>
-          <w:sz w:val="32"/>
-          <w:szCs w:val="32"/>
-        </w:rPr>
-        <w:tab/>
-      </w:r>
-      <w:r>
-        <w:rPr>
-          <w:sz w:val="28"/>
-          <w:szCs w:val="28"/>
-        </w:rPr>
-        <w:t>1) Wiki page</w:t>
-      </w:r>
-    </w:p>
-    <w:p>
-      <w:pPr>
-        <w:rPr>
-          <w:sz w:val="28"/>
-          <w:szCs w:val="28"/>
-        </w:rPr>
-      </w:pPr>
-      <w:r>
-        <w:rPr>
-          <w:sz w:val="28"/>
-          <w:szCs w:val="28"/>
-        </w:rPr>
-        <w:tab/>
-        <w:t>2) User manual</w:t>
-      </w:r>
-    </w:p>
-    <w:p>
-      <w:pPr>
-        <w:rPr>
-          <w:sz w:val="28"/>
-          <w:szCs w:val="28"/>
-        </w:rPr>
-      </w:pPr>
-    </w:p>
-    <w:p>
-      <w:pPr>
-        <w:rPr>
-          <w:sz w:val="32"/>
-          <w:szCs w:val="32"/>
-        </w:rPr>
-      </w:pPr>
-      <w:r>
-        <w:rPr>
-          <w:sz w:val="32"/>
-          <w:szCs w:val="32"/>
-        </w:rPr>
-        <w:t>Description of deliverables:</w:t>
+        <w:t>For this project, I chose the waterfall strategy for the following reasons:</w:t>
       </w:r>
     </w:p>
     <w:p>
@@ -1559,7 +1906,7 @@
         <w:pStyle w:val="ListParagraph"/>
         <w:numPr>
           <w:ilvl w:val="0"/>
-          <w:numId w:val="5"/>
+          <w:numId w:val="13"/>
         </w:numPr>
         <w:rPr>
           <w:sz w:val="28"/>
@@ -1571,7 +1918,7 @@
           <w:sz w:val="28"/>
           <w:szCs w:val="28"/>
         </w:rPr>
-        <w:t>The Windows Forms application will be dedicated for administrators, and it will include: a login system, the ability to add, remove or edit games, the ability to add, remove or edit speedruns and the ability to issue a ban on member accounts.</w:t>
+        <w:t>Fast gathering of the requirements</w:t>
       </w:r>
     </w:p>
     <w:p>
@@ -1579,7 +1926,7 @@
         <w:pStyle w:val="ListParagraph"/>
         <w:numPr>
           <w:ilvl w:val="0"/>
-          <w:numId w:val="5"/>
+          <w:numId w:val="13"/>
         </w:numPr>
         <w:rPr>
           <w:sz w:val="28"/>
@@ -1591,56 +1938,590 @@
           <w:sz w:val="28"/>
           <w:szCs w:val="28"/>
         </w:rPr>
-        <w:t>The Razor Pages application will be dedicated for users, and it will include: a login page, a page for members to edit their personal details, a page for viewing all games and recent speedruns, a form for uploading a speedrun and a page for leaderboards.</w:t>
-      </w:r>
-    </w:p>
-    <w:p>
-      <w:pPr>
+        <w:t>Working in phases for the project: documentation, programming, design, testing</w:t>
+      </w:r>
+    </w:p>
+    <w:p>
+      <w:pPr>
+        <w:pStyle w:val="ListParagraph"/>
+        <w:numPr>
+          <w:ilvl w:val="0"/>
+          <w:numId w:val="13"/>
+        </w:numPr>
         <w:rPr>
           <w:sz w:val="28"/>
           <w:szCs w:val="28"/>
         </w:rPr>
       </w:pPr>
-    </w:p>
-    <w:p>
-      <w:pPr>
+      <w:r>
         <w:rPr>
           <w:sz w:val="28"/>
           <w:szCs w:val="28"/>
         </w:rPr>
-      </w:pPr>
-    </w:p>
-    <w:p>
-      <w:pPr>
+        <w:t xml:space="preserve">Easy to use, easy to </w:t>
+      </w:r>
+      <w:proofErr w:type="gramStart"/>
+      <w:r>
         <w:rPr>
           <w:sz w:val="28"/>
           <w:szCs w:val="28"/>
         </w:rPr>
-      </w:pPr>
-    </w:p>
-    <w:p>
-      <w:pPr>
+        <w:t>understand</w:t>
+      </w:r>
+      <w:proofErr w:type="gramEnd"/>
+    </w:p>
+    <w:p>
+      <w:pPr>
+        <w:ind w:firstLine="720"/>
         <w:rPr>
           <w:sz w:val="28"/>
           <w:szCs w:val="28"/>
         </w:rPr>
       </w:pPr>
-    </w:p>
-    <w:p>
-      <w:pPr>
-        <w:rPr>
-          <w:b/>
-          <w:sz w:val="36"/>
-          <w:szCs w:val="36"/>
-        </w:rPr>
-      </w:pPr>
-      <w:r>
-        <w:rPr>
-          <w:b/>
-          <w:sz w:val="36"/>
-          <w:szCs w:val="36"/>
-        </w:rPr>
-        <w:lastRenderedPageBreak/>
+      <w:r>
+        <w:rPr>
+          <w:sz w:val="28"/>
+          <w:szCs w:val="28"/>
+        </w:rPr>
+        <w:t>Justification:</w:t>
+      </w:r>
+    </w:p>
+    <w:p>
+      <w:pPr>
+        <w:pStyle w:val="ListParagraph"/>
+        <w:numPr>
+          <w:ilvl w:val="0"/>
+          <w:numId w:val="16"/>
+        </w:numPr>
+        <w:rPr>
+          <w:sz w:val="28"/>
+          <w:szCs w:val="28"/>
+        </w:rPr>
+      </w:pPr>
+      <w:r>
+        <w:rPr>
+          <w:sz w:val="28"/>
+          <w:szCs w:val="28"/>
+        </w:rPr>
+        <w:t xml:space="preserve">Good technical process happening </w:t>
+      </w:r>
+      <w:proofErr w:type="gramStart"/>
+      <w:r>
+        <w:rPr>
+          <w:sz w:val="28"/>
+          <w:szCs w:val="28"/>
+        </w:rPr>
+        <w:t>quickly</w:t>
+      </w:r>
+      <w:proofErr w:type="gramEnd"/>
+    </w:p>
+    <w:p>
+      <w:pPr>
+        <w:pStyle w:val="ListParagraph"/>
+        <w:numPr>
+          <w:ilvl w:val="0"/>
+          <w:numId w:val="16"/>
+        </w:numPr>
+        <w:rPr>
+          <w:sz w:val="28"/>
+          <w:szCs w:val="28"/>
+        </w:rPr>
+      </w:pPr>
+      <w:r>
+        <w:rPr>
+          <w:sz w:val="28"/>
+          <w:szCs w:val="28"/>
+        </w:rPr>
+        <w:t xml:space="preserve">Finishing off one phase giving me a chance to work </w:t>
+      </w:r>
+      <w:proofErr w:type="gramStart"/>
+      <w:r>
+        <w:rPr>
+          <w:sz w:val="28"/>
+          <w:szCs w:val="28"/>
+        </w:rPr>
+        <w:t>cleaner</w:t>
+      </w:r>
+      <w:proofErr w:type="gramEnd"/>
+    </w:p>
+    <w:p>
+      <w:pPr>
+        <w:rPr>
+          <w:sz w:val="28"/>
+          <w:szCs w:val="28"/>
+        </w:rPr>
+      </w:pPr>
+    </w:p>
+    <w:p>
+      <w:pPr>
+        <w:rPr>
+          <w:b/>
+          <w:sz w:val="32"/>
+          <w:szCs w:val="32"/>
+        </w:rPr>
+      </w:pPr>
+      <w:r>
+        <w:rPr>
+          <w:b/>
+          <w:sz w:val="32"/>
+          <w:szCs w:val="32"/>
+        </w:rPr>
+        <w:t>1.5. Research questions</w:t>
+      </w:r>
+    </w:p>
+    <w:p>
+      <w:pPr>
+        <w:rPr>
+          <w:b/>
+          <w:sz w:val="32"/>
+          <w:szCs w:val="32"/>
+        </w:rPr>
+      </w:pPr>
+      <w:r>
+        <w:rPr>
+          <w:b/>
+          <w:sz w:val="32"/>
+          <w:szCs w:val="32"/>
+        </w:rPr>
+        <w:t>???</w:t>
+      </w:r>
+    </w:p>
+    <w:p>
+      <w:pPr>
+        <w:rPr>
+          <w:b/>
+          <w:sz w:val="32"/>
+          <w:szCs w:val="32"/>
+        </w:rPr>
+      </w:pPr>
+    </w:p>
+    <w:p>
+      <w:pPr>
+        <w:rPr>
+          <w:b/>
+          <w:sz w:val="32"/>
+          <w:szCs w:val="32"/>
+        </w:rPr>
+      </w:pPr>
+    </w:p>
+    <w:p>
+      <w:pPr>
+        <w:rPr>
+          <w:b/>
+          <w:sz w:val="32"/>
+          <w:szCs w:val="32"/>
+        </w:rPr>
+      </w:pPr>
+    </w:p>
+    <w:p>
+      <w:pPr>
+        <w:rPr>
+          <w:b/>
+          <w:sz w:val="32"/>
+          <w:szCs w:val="32"/>
+        </w:rPr>
+      </w:pPr>
+    </w:p>
+    <w:p>
+      <w:pPr>
+        <w:rPr>
+          <w:b/>
+          <w:sz w:val="32"/>
+          <w:szCs w:val="32"/>
+        </w:rPr>
+      </w:pPr>
+    </w:p>
+    <w:p>
+      <w:pPr>
+        <w:rPr>
+          <w:b/>
+          <w:sz w:val="32"/>
+          <w:szCs w:val="32"/>
+        </w:rPr>
+      </w:pPr>
+    </w:p>
+    <w:p>
+      <w:pPr>
+        <w:rPr>
+          <w:b/>
+          <w:sz w:val="32"/>
+          <w:szCs w:val="32"/>
+        </w:rPr>
+      </w:pPr>
+    </w:p>
+    <w:p>
+      <w:pPr>
+        <w:rPr>
+          <w:b/>
+          <w:sz w:val="32"/>
+          <w:szCs w:val="32"/>
+        </w:rPr>
+      </w:pPr>
+    </w:p>
+    <w:p>
+      <w:pPr>
+        <w:rPr>
+          <w:b/>
+          <w:sz w:val="32"/>
+          <w:szCs w:val="32"/>
+        </w:rPr>
+      </w:pPr>
+    </w:p>
+    <w:p>
+      <w:pPr>
+        <w:rPr>
+          <w:b/>
+          <w:sz w:val="32"/>
+          <w:szCs w:val="32"/>
+        </w:rPr>
+      </w:pPr>
+    </w:p>
+    <w:p>
+      <w:pPr>
+        <w:rPr>
+          <w:b/>
+          <w:sz w:val="32"/>
+          <w:szCs w:val="32"/>
+        </w:rPr>
+      </w:pPr>
+    </w:p>
+    <w:p>
+      <w:pPr>
+        <w:rPr>
+          <w:b/>
+          <w:sz w:val="32"/>
+          <w:szCs w:val="32"/>
+        </w:rPr>
+      </w:pPr>
+    </w:p>
+    <w:p>
+      <w:pPr>
+        <w:rPr>
+          <w:b/>
+          <w:sz w:val="32"/>
+          <w:szCs w:val="32"/>
+        </w:rPr>
+      </w:pPr>
+      <w:r>
+        <w:rPr>
+          <w:b/>
+          <w:sz w:val="32"/>
+          <w:szCs w:val="32"/>
+        </w:rPr>
+        <w:t>1.6. End products</w:t>
+      </w:r>
+    </w:p>
+    <w:p>
+      <w:pPr>
+        <w:pStyle w:val="ListParagraph"/>
+        <w:numPr>
+          <w:ilvl w:val="0"/>
+          <w:numId w:val="17"/>
+        </w:numPr>
+        <w:rPr>
+          <w:b/>
+          <w:sz w:val="32"/>
+          <w:szCs w:val="32"/>
+        </w:rPr>
+      </w:pPr>
+      <w:r>
+        <w:rPr>
+          <w:sz w:val="28"/>
+          <w:szCs w:val="28"/>
+        </w:rPr>
+        <w:t xml:space="preserve">Web application for users to upload their runs and compete against each other in multiple </w:t>
+      </w:r>
+      <w:proofErr w:type="gramStart"/>
+      <w:r>
+        <w:rPr>
+          <w:sz w:val="28"/>
+          <w:szCs w:val="28"/>
+        </w:rPr>
+        <w:t>games</w:t>
+      </w:r>
+      <w:proofErr w:type="gramEnd"/>
+    </w:p>
+    <w:p>
+      <w:pPr>
+        <w:pStyle w:val="ListParagraph"/>
+        <w:numPr>
+          <w:ilvl w:val="0"/>
+          <w:numId w:val="17"/>
+        </w:numPr>
+        <w:rPr>
+          <w:b/>
+          <w:sz w:val="32"/>
+          <w:szCs w:val="32"/>
+        </w:rPr>
+      </w:pPr>
+      <w:r>
+        <w:rPr>
+          <w:sz w:val="28"/>
+          <w:szCs w:val="28"/>
+        </w:rPr>
+        <w:t xml:space="preserve">Desktop application for administrators to manage these uploads and </w:t>
+      </w:r>
+      <w:proofErr w:type="gramStart"/>
+      <w:r>
+        <w:rPr>
+          <w:sz w:val="28"/>
+          <w:szCs w:val="28"/>
+        </w:rPr>
+        <w:t>users</w:t>
+      </w:r>
+      <w:proofErr w:type="gramEnd"/>
+    </w:p>
+    <w:p>
+      <w:pPr>
+        <w:rPr>
+          <w:sz w:val="28"/>
+          <w:szCs w:val="28"/>
+        </w:rPr>
+      </w:pPr>
+    </w:p>
+    <w:p>
+      <w:pPr>
+        <w:rPr>
+          <w:sz w:val="28"/>
+          <w:szCs w:val="28"/>
+        </w:rPr>
+      </w:pPr>
+      <w:r>
+        <w:rPr>
+          <w:noProof/>
+          <w:sz w:val="28"/>
+          <w:szCs w:val="28"/>
+        </w:rPr>
+        <w:drawing>
+          <wp:inline distT="0" distB="0" distL="0" distR="0" wp14:anchorId="32D76866" wp14:editId="2CA3B46A">
+            <wp:extent cx="5943600" cy="4057015"/>
+            <wp:effectExtent l="0" t="0" r="0" b="635"/>
+            <wp:docPr id="115213539" name="Picture 1" descr="A diagram of a computer program&#10;&#10;Description automatically generated"/>
+            <wp:cNvGraphicFramePr>
+              <a:graphicFrameLocks xmlns:a="http://schemas.openxmlformats.org/drawingml/2006/main" noChangeAspect="1"/>
+            </wp:cNvGraphicFramePr>
+            <a:graphic xmlns:a="http://schemas.openxmlformats.org/drawingml/2006/main">
+              <a:graphicData uri="http://schemas.openxmlformats.org/drawingml/2006/picture">
+                <pic:pic xmlns:pic="http://schemas.openxmlformats.org/drawingml/2006/picture">
+                  <pic:nvPicPr>
+                    <pic:cNvPr id="115213539" name="Picture 1" descr="A diagram of a computer program&#10;&#10;Description automatically generated"/>
+                    <pic:cNvPicPr/>
+                  </pic:nvPicPr>
+                  <pic:blipFill>
+                    <a:blip r:embed="rId6"/>
+                    <a:stretch>
+                      <a:fillRect/>
+                    </a:stretch>
+                  </pic:blipFill>
+                  <pic:spPr>
+                    <a:xfrm>
+                      <a:off x="0" y="0"/>
+                      <a:ext cx="5943600" cy="4057015"/>
+                    </a:xfrm>
+                    <a:prstGeom prst="rect">
+                      <a:avLst/>
+                    </a:prstGeom>
+                  </pic:spPr>
+                </pic:pic>
+              </a:graphicData>
+            </a:graphic>
+          </wp:inline>
+        </w:drawing>
+      </w:r>
+    </w:p>
+    <w:p>
+      <w:pPr>
+        <w:rPr>
+          <w:sz w:val="28"/>
+          <w:szCs w:val="28"/>
+        </w:rPr>
+      </w:pPr>
+    </w:p>
+    <w:p>
+      <w:pPr>
+        <w:rPr>
+          <w:b/>
+          <w:bCs/>
+          <w:sz w:val="36"/>
+          <w:szCs w:val="36"/>
+        </w:rPr>
+      </w:pPr>
+    </w:p>
+    <w:p>
+      <w:pPr>
+        <w:rPr>
+          <w:b/>
+          <w:bCs/>
+          <w:sz w:val="36"/>
+          <w:szCs w:val="36"/>
+        </w:rPr>
+      </w:pPr>
+    </w:p>
+    <w:p>
+      <w:pPr>
+        <w:rPr>
+          <w:b/>
+          <w:bCs/>
+          <w:sz w:val="36"/>
+          <w:szCs w:val="36"/>
+        </w:rPr>
+      </w:pPr>
+    </w:p>
+    <w:p>
+      <w:pPr>
+        <w:rPr>
+          <w:b/>
+          <w:bCs/>
+          <w:sz w:val="36"/>
+          <w:szCs w:val="36"/>
+        </w:rPr>
+      </w:pPr>
+      <w:r>
+        <w:rPr>
+          <w:b/>
+          <w:bCs/>
+          <w:sz w:val="36"/>
+          <w:szCs w:val="36"/>
+        </w:rPr>
+        <w:t xml:space="preserve">2. </w:t>
+      </w:r>
+      <w:r>
+        <w:rPr>
+          <w:b/>
+          <w:bCs/>
+          <w:sz w:val="36"/>
+          <w:szCs w:val="36"/>
+        </w:rPr>
+        <w:t>Project organization</w:t>
+      </w:r>
+    </w:p>
+    <w:p>
+      <w:pPr>
+        <w:rPr>
+          <w:b/>
+          <w:bCs/>
+          <w:sz w:val="32"/>
+          <w:szCs w:val="32"/>
+        </w:rPr>
+      </w:pPr>
+      <w:r>
+        <w:rPr>
+          <w:b/>
+          <w:bCs/>
+          <w:sz w:val="32"/>
+          <w:szCs w:val="32"/>
+        </w:rPr>
+        <w:t xml:space="preserve">   2.</w:t>
+      </w:r>
+      <w:r>
+        <w:rPr>
+          <w:b/>
+          <w:bCs/>
+          <w:sz w:val="32"/>
+          <w:szCs w:val="32"/>
+        </w:rPr>
+        <w:t>1</w:t>
+      </w:r>
+      <w:r>
+        <w:rPr>
+          <w:b/>
+          <w:bCs/>
+          <w:sz w:val="32"/>
+          <w:szCs w:val="32"/>
+        </w:rPr>
+        <w:t xml:space="preserve">. </w:t>
+      </w:r>
+      <w:r>
+        <w:rPr>
+          <w:b/>
+          <w:bCs/>
+          <w:sz w:val="32"/>
+          <w:szCs w:val="32"/>
+        </w:rPr>
+        <w:t>Communication</w:t>
+      </w:r>
+    </w:p>
+    <w:p>
+      <w:pPr>
+        <w:rPr>
+          <w:sz w:val="28"/>
+          <w:szCs w:val="28"/>
+        </w:rPr>
+      </w:pPr>
+      <w:r>
+        <w:rPr>
+          <w:b/>
+          <w:bCs/>
+          <w:sz w:val="32"/>
+          <w:szCs w:val="32"/>
+        </w:rPr>
+        <w:tab/>
+      </w:r>
+      <w:r>
+        <w:rPr>
+          <w:bCs/>
+          <w:sz w:val="28"/>
+          <w:szCs w:val="28"/>
+        </w:rPr>
+        <w:t xml:space="preserve">Communication will take place with the teachers via e-mail and in face-to-face sessions at every feedback </w:t>
+      </w:r>
+      <w:proofErr w:type="gramStart"/>
+      <w:r>
+        <w:rPr>
+          <w:bCs/>
+          <w:sz w:val="28"/>
+          <w:szCs w:val="28"/>
+        </w:rPr>
+        <w:t>sessions</w:t>
+      </w:r>
+      <w:proofErr w:type="gramEnd"/>
+      <w:r>
+        <w:rPr>
+          <w:bCs/>
+          <w:sz w:val="28"/>
+          <w:szCs w:val="28"/>
+        </w:rPr>
+        <w:t xml:space="preserve"> and anytime I get the chance to ask for feedback.</w:t>
+      </w:r>
+    </w:p>
+    <w:p>
+      <w:pPr>
+        <w:rPr>
+          <w:sz w:val="28"/>
+          <w:szCs w:val="28"/>
+        </w:rPr>
+      </w:pPr>
+    </w:p>
+    <w:p>
+      <w:pPr>
+        <w:rPr>
+          <w:sz w:val="28"/>
+          <w:szCs w:val="28"/>
+        </w:rPr>
+      </w:pPr>
+    </w:p>
+    <w:p>
+      <w:pPr>
+        <w:rPr>
+          <w:sz w:val="28"/>
+          <w:szCs w:val="28"/>
+        </w:rPr>
+      </w:pPr>
+    </w:p>
+    <w:p>
+      <w:pPr>
+        <w:rPr>
+          <w:b/>
+          <w:sz w:val="36"/>
+          <w:szCs w:val="36"/>
+        </w:rPr>
+      </w:pPr>
+      <w:r>
+        <w:rPr>
+          <w:b/>
+          <w:sz w:val="36"/>
+          <w:szCs w:val="36"/>
+        </w:rPr>
         <w:t>3</w:t>
       </w:r>
       <w:r>
@@ -1657,17 +2538,34 @@
           <w:sz w:val="36"/>
           <w:szCs w:val="36"/>
         </w:rPr>
-        <w:t>Phasing</w:t>
-      </w:r>
-    </w:p>
-    <w:p>
-      <w:pPr>
-        <w:rPr>
-          <w:b/>
-          <w:sz w:val="36"/>
-          <w:szCs w:val="36"/>
-        </w:rPr>
-      </w:pPr>
+        <w:t>Activities and time plan</w:t>
+      </w:r>
+    </w:p>
+    <w:p>
+      <w:pPr>
+        <w:rPr>
+          <w:b/>
+          <w:sz w:val="36"/>
+          <w:szCs w:val="36"/>
+        </w:rPr>
+      </w:pPr>
+    </w:p>
+    <w:p>
+      <w:pPr>
+        <w:rPr>
+          <w:b/>
+          <w:sz w:val="32"/>
+          <w:szCs w:val="32"/>
+        </w:rPr>
+      </w:pPr>
+      <w:r>
+        <w:rPr>
+          <w:b/>
+          <w:sz w:val="32"/>
+          <w:szCs w:val="32"/>
+        </w:rPr>
+        <w:t>3.1. Phases of the project</w:t>
+      </w:r>
     </w:p>
     <w:p>
       <w:pPr>
@@ -1791,16 +2689,8 @@
           <w:sz w:val="32"/>
           <w:szCs w:val="32"/>
         </w:rPr>
-        <w:t xml:space="preserve">      Milestones: First version of documentation</w:t>
-      </w:r>
-    </w:p>
-    <w:p>
-      <w:pPr>
-        <w:rPr>
-          <w:sz w:val="32"/>
-          <w:szCs w:val="32"/>
-        </w:rPr>
-      </w:pPr>
+        <w:t xml:space="preserve">      </w:t>
+      </w:r>
     </w:p>
     <w:p>
       <w:pPr>
@@ -1849,6 +2739,7 @@
           <w:sz w:val="32"/>
           <w:szCs w:val="32"/>
         </w:rPr>
+        <w:lastRenderedPageBreak/>
         <w:t>Windows Forms app</w:t>
       </w:r>
     </w:p>
@@ -1899,35 +2790,6 @@
           <w:szCs w:val="32"/>
         </w:rPr>
       </w:pPr>
-      <w:r>
-        <w:rPr>
-          <w:sz w:val="28"/>
-          <w:szCs w:val="28"/>
-        </w:rPr>
-        <w:t xml:space="preserve">      </w:t>
-      </w:r>
-      <w:r>
-        <w:rPr>
-          <w:sz w:val="32"/>
-          <w:szCs w:val="32"/>
-        </w:rPr>
-        <w:t xml:space="preserve">  Milestones:</w:t>
-      </w:r>
-      <w:r>
-        <w:rPr>
-          <w:sz w:val="32"/>
-          <w:szCs w:val="32"/>
-        </w:rPr>
-        <w:t xml:space="preserve"> Authentication system, member management functionality, game management functionality, submission creation, management functionality</w:t>
-      </w:r>
-    </w:p>
-    <w:p>
-      <w:pPr>
-        <w:rPr>
-          <w:sz w:val="32"/>
-          <w:szCs w:val="32"/>
-        </w:rPr>
-      </w:pPr>
     </w:p>
     <w:p>
       <w:pPr>
@@ -2011,22 +2873,6 @@
           <w:sz w:val="32"/>
           <w:szCs w:val="32"/>
         </w:rPr>
-        <w:t xml:space="preserve">      Milestones: Complete testing process</w:t>
-      </w:r>
-    </w:p>
-    <w:p>
-      <w:pPr>
-        <w:rPr>
-          <w:sz w:val="32"/>
-          <w:szCs w:val="32"/>
-        </w:rPr>
-      </w:pPr>
-      <w:r>
-        <w:rPr>
-          <w:sz w:val="32"/>
-          <w:szCs w:val="32"/>
-        </w:rPr>
-        <w:lastRenderedPageBreak/>
         <w:t>Phase 4: Deployment and maintenance</w:t>
       </w:r>
     </w:p>
@@ -2101,45 +2947,625 @@
           <w:szCs w:val="32"/>
         </w:rPr>
       </w:pPr>
-      <w:r>
-        <w:rPr>
-          <w:sz w:val="32"/>
-          <w:szCs w:val="32"/>
-        </w:rPr>
-        <w:t xml:space="preserve">     Milestones: Final version of the project</w:t>
-      </w:r>
-    </w:p>
-    <w:p>
-      <w:pPr>
-        <w:rPr>
-          <w:sz w:val="32"/>
-          <w:szCs w:val="32"/>
-        </w:rPr>
-      </w:pPr>
-    </w:p>
-    <w:p>
-      <w:pPr>
-        <w:rPr>
-          <w:sz w:val="32"/>
-          <w:szCs w:val="32"/>
-        </w:rPr>
-      </w:pPr>
-    </w:p>
-    <w:p>
-      <w:pPr>
-        <w:rPr>
-          <w:b/>
-          <w:sz w:val="36"/>
-          <w:szCs w:val="36"/>
-        </w:rPr>
-      </w:pPr>
-      <w:r>
-        <w:rPr>
-          <w:b/>
-          <w:sz w:val="36"/>
-          <w:szCs w:val="36"/>
-        </w:rPr>
-        <w:t>4. Risk assessment</w:t>
+    </w:p>
+    <w:p>
+      <w:pPr>
+        <w:rPr>
+          <w:b/>
+          <w:sz w:val="36"/>
+          <w:szCs w:val="36"/>
+        </w:rPr>
+      </w:pPr>
+      <w:r>
+        <w:rPr>
+          <w:b/>
+          <w:sz w:val="36"/>
+          <w:szCs w:val="36"/>
+        </w:rPr>
+        <w:t>3.2. Time plan and milestones</w:t>
+      </w:r>
+    </w:p>
+    <w:tbl>
+      <w:tblPr>
+        <w:tblStyle w:val="TableGrid"/>
+        <w:tblW w:w="0" w:type="auto"/>
+        <w:tblLook w:val="04A0" w:firstRow="1" w:lastRow="0" w:firstColumn="1" w:lastColumn="0" w:noHBand="0" w:noVBand="1"/>
+      </w:tblPr>
+      <w:tblGrid>
+        <w:gridCol w:w="2337"/>
+        <w:gridCol w:w="2337"/>
+        <w:gridCol w:w="2338"/>
+        <w:gridCol w:w="2338"/>
+      </w:tblGrid>
+      <w:tr>
+        <w:tc>
+          <w:tcPr>
+            <w:tcW w:w="2337" w:type="dxa"/>
+          </w:tcPr>
+          <w:p>
+            <w:pPr>
+              <w:rPr>
+                <w:b/>
+                <w:sz w:val="36"/>
+                <w:szCs w:val="36"/>
+              </w:rPr>
+            </w:pPr>
+            <w:r>
+              <w:rPr>
+                <w:b/>
+                <w:sz w:val="36"/>
+                <w:szCs w:val="36"/>
+              </w:rPr>
+              <w:t>Phasing</w:t>
+            </w:r>
+          </w:p>
+        </w:tc>
+        <w:tc>
+          <w:tcPr>
+            <w:tcW w:w="2337" w:type="dxa"/>
+          </w:tcPr>
+          <w:p>
+            <w:pPr>
+              <w:rPr>
+                <w:b/>
+                <w:sz w:val="36"/>
+                <w:szCs w:val="36"/>
+              </w:rPr>
+            </w:pPr>
+            <w:r>
+              <w:rPr>
+                <w:b/>
+                <w:sz w:val="36"/>
+                <w:szCs w:val="36"/>
+              </w:rPr>
+              <w:t>Effort</w:t>
+            </w:r>
+          </w:p>
+        </w:tc>
+        <w:tc>
+          <w:tcPr>
+            <w:tcW w:w="2338" w:type="dxa"/>
+          </w:tcPr>
+          <w:p>
+            <w:pPr>
+              <w:rPr>
+                <w:b/>
+                <w:sz w:val="36"/>
+                <w:szCs w:val="36"/>
+              </w:rPr>
+            </w:pPr>
+            <w:r>
+              <w:rPr>
+                <w:b/>
+                <w:sz w:val="36"/>
+                <w:szCs w:val="36"/>
+              </w:rPr>
+              <w:t>Start Date</w:t>
+            </w:r>
+          </w:p>
+        </w:tc>
+        <w:tc>
+          <w:tcPr>
+            <w:tcW w:w="2338" w:type="dxa"/>
+          </w:tcPr>
+          <w:p>
+            <w:pPr>
+              <w:rPr>
+                <w:b/>
+                <w:sz w:val="36"/>
+                <w:szCs w:val="36"/>
+              </w:rPr>
+            </w:pPr>
+            <w:r>
+              <w:rPr>
+                <w:b/>
+                <w:sz w:val="36"/>
+                <w:szCs w:val="36"/>
+              </w:rPr>
+              <w:t>End Date</w:t>
+            </w:r>
+          </w:p>
+        </w:tc>
+      </w:tr>
+      <w:tr>
+        <w:tc>
+          <w:tcPr>
+            <w:tcW w:w="2337" w:type="dxa"/>
+          </w:tcPr>
+          <w:p>
+            <w:pPr>
+              <w:rPr>
+                <w:bCs/>
+                <w:sz w:val="32"/>
+                <w:szCs w:val="32"/>
+              </w:rPr>
+            </w:pPr>
+            <w:r>
+              <w:rPr>
+                <w:bCs/>
+                <w:sz w:val="32"/>
+                <w:szCs w:val="32"/>
+              </w:rPr>
+              <w:t>1</w:t>
+            </w:r>
+            <w:r>
+              <w:rPr>
+                <w:bCs/>
+                <w:sz w:val="32"/>
+                <w:szCs w:val="32"/>
+              </w:rPr>
+              <w:t>.</w:t>
+            </w:r>
+          </w:p>
+        </w:tc>
+        <w:tc>
+          <w:tcPr>
+            <w:tcW w:w="2337" w:type="dxa"/>
+          </w:tcPr>
+          <w:p>
+            <w:pPr>
+              <w:rPr>
+                <w:bCs/>
+                <w:sz w:val="32"/>
+                <w:szCs w:val="32"/>
+              </w:rPr>
+            </w:pPr>
+            <w:r>
+              <w:rPr>
+                <w:bCs/>
+                <w:sz w:val="32"/>
+                <w:szCs w:val="32"/>
+              </w:rPr>
+              <w:t>Documentation</w:t>
+            </w:r>
+          </w:p>
+        </w:tc>
+        <w:tc>
+          <w:tcPr>
+            <w:tcW w:w="2338" w:type="dxa"/>
+          </w:tcPr>
+          <w:p>
+            <w:pPr>
+              <w:rPr>
+                <w:bCs/>
+                <w:sz w:val="32"/>
+                <w:szCs w:val="32"/>
+              </w:rPr>
+            </w:pPr>
+            <w:r>
+              <w:rPr>
+                <w:bCs/>
+                <w:sz w:val="32"/>
+                <w:szCs w:val="32"/>
+              </w:rPr>
+              <w:t>Week 1</w:t>
+            </w:r>
+          </w:p>
+        </w:tc>
+        <w:tc>
+          <w:tcPr>
+            <w:tcW w:w="2338" w:type="dxa"/>
+          </w:tcPr>
+          <w:p>
+            <w:pPr>
+              <w:rPr>
+                <w:bCs/>
+                <w:sz w:val="32"/>
+                <w:szCs w:val="32"/>
+              </w:rPr>
+            </w:pPr>
+            <w:r>
+              <w:rPr>
+                <w:bCs/>
+                <w:sz w:val="32"/>
+                <w:szCs w:val="32"/>
+              </w:rPr>
+              <w:t>Week 3</w:t>
+            </w:r>
+          </w:p>
+        </w:tc>
+      </w:tr>
+      <w:tr>
+        <w:tc>
+          <w:tcPr>
+            <w:tcW w:w="2337" w:type="dxa"/>
+          </w:tcPr>
+          <w:p>
+            <w:pPr>
+              <w:rPr>
+                <w:bCs/>
+                <w:sz w:val="32"/>
+                <w:szCs w:val="32"/>
+              </w:rPr>
+            </w:pPr>
+            <w:r>
+              <w:rPr>
+                <w:bCs/>
+                <w:sz w:val="32"/>
+                <w:szCs w:val="32"/>
+              </w:rPr>
+              <w:t>2</w:t>
+            </w:r>
+            <w:r>
+              <w:rPr>
+                <w:bCs/>
+                <w:sz w:val="32"/>
+                <w:szCs w:val="32"/>
+              </w:rPr>
+              <w:t>.</w:t>
+            </w:r>
+          </w:p>
+        </w:tc>
+        <w:tc>
+          <w:tcPr>
+            <w:tcW w:w="2337" w:type="dxa"/>
+          </w:tcPr>
+          <w:p>
+            <w:pPr>
+              <w:rPr>
+                <w:bCs/>
+                <w:sz w:val="32"/>
+                <w:szCs w:val="32"/>
+              </w:rPr>
+            </w:pPr>
+            <w:r>
+              <w:rPr>
+                <w:bCs/>
+                <w:sz w:val="32"/>
+                <w:szCs w:val="32"/>
+              </w:rPr>
+              <w:t>Features</w:t>
+            </w:r>
+          </w:p>
+        </w:tc>
+        <w:tc>
+          <w:tcPr>
+            <w:tcW w:w="2338" w:type="dxa"/>
+          </w:tcPr>
+          <w:p>
+            <w:pPr>
+              <w:rPr>
+                <w:bCs/>
+                <w:sz w:val="32"/>
+                <w:szCs w:val="32"/>
+              </w:rPr>
+            </w:pPr>
+            <w:r>
+              <w:rPr>
+                <w:bCs/>
+                <w:sz w:val="32"/>
+                <w:szCs w:val="32"/>
+              </w:rPr>
+              <w:t>Week 3</w:t>
+            </w:r>
+          </w:p>
+        </w:tc>
+        <w:tc>
+          <w:tcPr>
+            <w:tcW w:w="2338" w:type="dxa"/>
+          </w:tcPr>
+          <w:p>
+            <w:pPr>
+              <w:rPr>
+                <w:bCs/>
+                <w:sz w:val="32"/>
+                <w:szCs w:val="32"/>
+              </w:rPr>
+            </w:pPr>
+            <w:r>
+              <w:rPr>
+                <w:bCs/>
+                <w:sz w:val="32"/>
+                <w:szCs w:val="32"/>
+              </w:rPr>
+              <w:t>Week 15</w:t>
+            </w:r>
+          </w:p>
+        </w:tc>
+      </w:tr>
+      <w:tr>
+        <w:tc>
+          <w:tcPr>
+            <w:tcW w:w="2337" w:type="dxa"/>
+          </w:tcPr>
+          <w:p>
+            <w:pPr>
+              <w:rPr>
+                <w:bCs/>
+                <w:sz w:val="32"/>
+                <w:szCs w:val="32"/>
+              </w:rPr>
+            </w:pPr>
+            <w:r>
+              <w:rPr>
+                <w:bCs/>
+                <w:sz w:val="32"/>
+                <w:szCs w:val="32"/>
+              </w:rPr>
+              <w:t>3</w:t>
+            </w:r>
+            <w:r>
+              <w:rPr>
+                <w:bCs/>
+                <w:sz w:val="32"/>
+                <w:szCs w:val="32"/>
+              </w:rPr>
+              <w:t>.</w:t>
+            </w:r>
+          </w:p>
+        </w:tc>
+        <w:tc>
+          <w:tcPr>
+            <w:tcW w:w="2337" w:type="dxa"/>
+          </w:tcPr>
+          <w:p>
+            <w:pPr>
+              <w:rPr>
+                <w:bCs/>
+                <w:sz w:val="32"/>
+                <w:szCs w:val="32"/>
+              </w:rPr>
+            </w:pPr>
+            <w:r>
+              <w:rPr>
+                <w:bCs/>
+                <w:sz w:val="32"/>
+                <w:szCs w:val="32"/>
+              </w:rPr>
+              <w:t>Testing</w:t>
+            </w:r>
+          </w:p>
+        </w:tc>
+        <w:tc>
+          <w:tcPr>
+            <w:tcW w:w="2338" w:type="dxa"/>
+          </w:tcPr>
+          <w:p>
+            <w:pPr>
+              <w:rPr>
+                <w:bCs/>
+                <w:sz w:val="32"/>
+                <w:szCs w:val="32"/>
+              </w:rPr>
+            </w:pPr>
+            <w:r>
+              <w:rPr>
+                <w:bCs/>
+                <w:sz w:val="32"/>
+                <w:szCs w:val="32"/>
+              </w:rPr>
+              <w:t>Week 15</w:t>
+            </w:r>
+          </w:p>
+        </w:tc>
+        <w:tc>
+          <w:tcPr>
+            <w:tcW w:w="2338" w:type="dxa"/>
+          </w:tcPr>
+          <w:p>
+            <w:pPr>
+              <w:rPr>
+                <w:bCs/>
+                <w:sz w:val="32"/>
+                <w:szCs w:val="32"/>
+              </w:rPr>
+            </w:pPr>
+            <w:r>
+              <w:rPr>
+                <w:bCs/>
+                <w:sz w:val="32"/>
+                <w:szCs w:val="32"/>
+              </w:rPr>
+              <w:t>Week 17</w:t>
+            </w:r>
+          </w:p>
+        </w:tc>
+      </w:tr>
+      <w:tr>
+        <w:tc>
+          <w:tcPr>
+            <w:tcW w:w="2337" w:type="dxa"/>
+          </w:tcPr>
+          <w:p>
+            <w:pPr>
+              <w:rPr>
+                <w:bCs/>
+                <w:sz w:val="32"/>
+                <w:szCs w:val="32"/>
+              </w:rPr>
+            </w:pPr>
+            <w:r>
+              <w:rPr>
+                <w:bCs/>
+                <w:sz w:val="32"/>
+                <w:szCs w:val="32"/>
+              </w:rPr>
+              <w:t>4</w:t>
+            </w:r>
+            <w:r>
+              <w:rPr>
+                <w:bCs/>
+                <w:sz w:val="32"/>
+                <w:szCs w:val="32"/>
+              </w:rPr>
+              <w:t>.</w:t>
+            </w:r>
+          </w:p>
+        </w:tc>
+        <w:tc>
+          <w:tcPr>
+            <w:tcW w:w="2337" w:type="dxa"/>
+          </w:tcPr>
+          <w:p>
+            <w:pPr>
+              <w:rPr>
+                <w:bCs/>
+                <w:sz w:val="32"/>
+                <w:szCs w:val="32"/>
+              </w:rPr>
+            </w:pPr>
+            <w:r>
+              <w:rPr>
+                <w:bCs/>
+                <w:sz w:val="32"/>
+                <w:szCs w:val="32"/>
+              </w:rPr>
+              <w:t>Finalizing work</w:t>
+            </w:r>
+          </w:p>
+        </w:tc>
+        <w:tc>
+          <w:tcPr>
+            <w:tcW w:w="2338" w:type="dxa"/>
+          </w:tcPr>
+          <w:p>
+            <w:pPr>
+              <w:rPr>
+                <w:bCs/>
+                <w:sz w:val="32"/>
+                <w:szCs w:val="32"/>
+              </w:rPr>
+            </w:pPr>
+            <w:r>
+              <w:rPr>
+                <w:bCs/>
+                <w:sz w:val="32"/>
+                <w:szCs w:val="32"/>
+              </w:rPr>
+              <w:t>Week 17</w:t>
+            </w:r>
+          </w:p>
+        </w:tc>
+        <w:tc>
+          <w:tcPr>
+            <w:tcW w:w="2338" w:type="dxa"/>
+          </w:tcPr>
+          <w:p>
+            <w:pPr>
+              <w:rPr>
+                <w:bCs/>
+                <w:sz w:val="32"/>
+                <w:szCs w:val="32"/>
+              </w:rPr>
+            </w:pPr>
+            <w:r>
+              <w:rPr>
+                <w:bCs/>
+                <w:sz w:val="32"/>
+                <w:szCs w:val="32"/>
+              </w:rPr>
+              <w:t>Week 18</w:t>
+            </w:r>
+          </w:p>
+        </w:tc>
+      </w:tr>
+    </w:tbl>
+    <w:p>
+      <w:pPr>
+        <w:rPr>
+          <w:b/>
+          <w:sz w:val="36"/>
+          <w:szCs w:val="36"/>
+        </w:rPr>
+      </w:pPr>
+    </w:p>
+    <w:p>
+      <w:pPr>
+        <w:rPr>
+          <w:b/>
+          <w:sz w:val="40"/>
+          <w:szCs w:val="40"/>
+        </w:rPr>
+      </w:pPr>
+      <w:r>
+        <w:rPr>
+          <w:b/>
+          <w:sz w:val="40"/>
+          <w:szCs w:val="40"/>
+        </w:rPr>
+        <w:t>4. Testing strategy and configuration management</w:t>
+      </w:r>
+    </w:p>
+    <w:p>
+      <w:pPr>
+        <w:rPr>
+          <w:b/>
+          <w:sz w:val="36"/>
+          <w:szCs w:val="36"/>
+        </w:rPr>
+      </w:pPr>
+      <w:r>
+        <w:rPr>
+          <w:b/>
+          <w:sz w:val="36"/>
+          <w:szCs w:val="36"/>
+        </w:rPr>
+        <w:t>4.1. Testing strategy</w:t>
+      </w:r>
+    </w:p>
+    <w:p>
+      <w:pPr>
+        <w:rPr>
+          <w:sz w:val="32"/>
+          <w:szCs w:val="32"/>
+        </w:rPr>
+      </w:pPr>
+      <w:r>
+        <w:rPr>
+          <w:sz w:val="32"/>
+          <w:szCs w:val="32"/>
+        </w:rPr>
+        <w:t xml:space="preserve">For this project, testing will be done using Unit Testing. This is relevant </w:t>
+      </w:r>
+      <w:proofErr w:type="gramStart"/>
+      <w:r>
+        <w:rPr>
+          <w:sz w:val="32"/>
+          <w:szCs w:val="32"/>
+        </w:rPr>
+        <w:t>in order to</w:t>
+      </w:r>
+      <w:proofErr w:type="gramEnd"/>
+      <w:r>
+        <w:rPr>
+          <w:sz w:val="32"/>
+          <w:szCs w:val="32"/>
+        </w:rPr>
+        <w:t xml:space="preserve"> help me manage the quality of code and to assure that everything is working properly.</w:t>
+      </w:r>
+    </w:p>
+    <w:p>
+      <w:pPr>
+        <w:rPr>
+          <w:b/>
+          <w:sz w:val="36"/>
+          <w:szCs w:val="36"/>
+        </w:rPr>
+      </w:pPr>
+    </w:p>
+    <w:p>
+      <w:pPr>
+        <w:rPr>
+          <w:b/>
+          <w:sz w:val="36"/>
+          <w:szCs w:val="36"/>
+        </w:rPr>
+      </w:pPr>
+      <w:r>
+        <w:rPr>
+          <w:b/>
+          <w:sz w:val="36"/>
+          <w:szCs w:val="36"/>
+        </w:rPr>
+        <w:t>5</w:t>
+      </w:r>
+      <w:r>
+        <w:rPr>
+          <w:b/>
+          <w:sz w:val="36"/>
+          <w:szCs w:val="36"/>
+        </w:rPr>
+        <w:t>. Risk assessment</w:t>
       </w:r>
     </w:p>
     <w:tbl>
@@ -3037,6 +4463,232 @@
     </w:lvl>
   </w:abstractNum>
   <w:abstractNum w:abstractNumId="2" w15:restartNumberingAfterBreak="0">
+    <w:nsid w:val="120E60EF"/>
+    <w:multiLevelType w:val="hybridMultilevel"/>
+    <w:tmpl w:val="DC7AC2AE"/>
+    <w:lvl w:ilvl="0" w:tplc="04090001">
+      <w:start w:val="1"/>
+      <w:numFmt w:val="bullet"/>
+      <w:lvlText w:val=""/>
+      <w:lvlJc w:val="left"/>
+      <w:pPr>
+        <w:ind w:left="2160" w:hanging="360"/>
+      </w:pPr>
+      <w:rPr>
+        <w:rFonts w:ascii="Symbol" w:hAnsi="Symbol" w:hint="default"/>
+      </w:rPr>
+    </w:lvl>
+    <w:lvl w:ilvl="1" w:tplc="04090003" w:tentative="1">
+      <w:start w:val="1"/>
+      <w:numFmt w:val="bullet"/>
+      <w:lvlText w:val="o"/>
+      <w:lvlJc w:val="left"/>
+      <w:pPr>
+        <w:ind w:left="2880" w:hanging="360"/>
+      </w:pPr>
+      <w:rPr>
+        <w:rFonts w:ascii="Courier New" w:hAnsi="Courier New" w:cs="Courier New" w:hint="default"/>
+      </w:rPr>
+    </w:lvl>
+    <w:lvl w:ilvl="2" w:tplc="04090005" w:tentative="1">
+      <w:start w:val="1"/>
+      <w:numFmt w:val="bullet"/>
+      <w:lvlText w:val=""/>
+      <w:lvlJc w:val="left"/>
+      <w:pPr>
+        <w:ind w:left="3600" w:hanging="360"/>
+      </w:pPr>
+      <w:rPr>
+        <w:rFonts w:ascii="Wingdings" w:hAnsi="Wingdings" w:hint="default"/>
+      </w:rPr>
+    </w:lvl>
+    <w:lvl w:ilvl="3" w:tplc="04090001" w:tentative="1">
+      <w:start w:val="1"/>
+      <w:numFmt w:val="bullet"/>
+      <w:lvlText w:val=""/>
+      <w:lvlJc w:val="left"/>
+      <w:pPr>
+        <w:ind w:left="4320" w:hanging="360"/>
+      </w:pPr>
+      <w:rPr>
+        <w:rFonts w:ascii="Symbol" w:hAnsi="Symbol" w:hint="default"/>
+      </w:rPr>
+    </w:lvl>
+    <w:lvl w:ilvl="4" w:tplc="04090003" w:tentative="1">
+      <w:start w:val="1"/>
+      <w:numFmt w:val="bullet"/>
+      <w:lvlText w:val="o"/>
+      <w:lvlJc w:val="left"/>
+      <w:pPr>
+        <w:ind w:left="5040" w:hanging="360"/>
+      </w:pPr>
+      <w:rPr>
+        <w:rFonts w:ascii="Courier New" w:hAnsi="Courier New" w:cs="Courier New" w:hint="default"/>
+      </w:rPr>
+    </w:lvl>
+    <w:lvl w:ilvl="5" w:tplc="04090005" w:tentative="1">
+      <w:start w:val="1"/>
+      <w:numFmt w:val="bullet"/>
+      <w:lvlText w:val=""/>
+      <w:lvlJc w:val="left"/>
+      <w:pPr>
+        <w:ind w:left="5760" w:hanging="360"/>
+      </w:pPr>
+      <w:rPr>
+        <w:rFonts w:ascii="Wingdings" w:hAnsi="Wingdings" w:hint="default"/>
+      </w:rPr>
+    </w:lvl>
+    <w:lvl w:ilvl="6" w:tplc="04090001" w:tentative="1">
+      <w:start w:val="1"/>
+      <w:numFmt w:val="bullet"/>
+      <w:lvlText w:val=""/>
+      <w:lvlJc w:val="left"/>
+      <w:pPr>
+        <w:ind w:left="6480" w:hanging="360"/>
+      </w:pPr>
+      <w:rPr>
+        <w:rFonts w:ascii="Symbol" w:hAnsi="Symbol" w:hint="default"/>
+      </w:rPr>
+    </w:lvl>
+    <w:lvl w:ilvl="7" w:tplc="04090003" w:tentative="1">
+      <w:start w:val="1"/>
+      <w:numFmt w:val="bullet"/>
+      <w:lvlText w:val="o"/>
+      <w:lvlJc w:val="left"/>
+      <w:pPr>
+        <w:ind w:left="7200" w:hanging="360"/>
+      </w:pPr>
+      <w:rPr>
+        <w:rFonts w:ascii="Courier New" w:hAnsi="Courier New" w:cs="Courier New" w:hint="default"/>
+      </w:rPr>
+    </w:lvl>
+    <w:lvl w:ilvl="8" w:tplc="04090005" w:tentative="1">
+      <w:start w:val="1"/>
+      <w:numFmt w:val="bullet"/>
+      <w:lvlText w:val=""/>
+      <w:lvlJc w:val="left"/>
+      <w:pPr>
+        <w:ind w:left="7920" w:hanging="360"/>
+      </w:pPr>
+      <w:rPr>
+        <w:rFonts w:ascii="Wingdings" w:hAnsi="Wingdings" w:hint="default"/>
+      </w:rPr>
+    </w:lvl>
+  </w:abstractNum>
+  <w:abstractNum w:abstractNumId="3" w15:restartNumberingAfterBreak="0">
+    <w:nsid w:val="1A0740FC"/>
+    <w:multiLevelType w:val="hybridMultilevel"/>
+    <w:tmpl w:val="A3C41888"/>
+    <w:lvl w:ilvl="0" w:tplc="04090001">
+      <w:start w:val="1"/>
+      <w:numFmt w:val="bullet"/>
+      <w:lvlText w:val=""/>
+      <w:lvlJc w:val="left"/>
+      <w:pPr>
+        <w:ind w:left="1440" w:hanging="360"/>
+      </w:pPr>
+      <w:rPr>
+        <w:rFonts w:ascii="Symbol" w:hAnsi="Symbol" w:hint="default"/>
+      </w:rPr>
+    </w:lvl>
+    <w:lvl w:ilvl="1" w:tplc="04090003" w:tentative="1">
+      <w:start w:val="1"/>
+      <w:numFmt w:val="bullet"/>
+      <w:lvlText w:val="o"/>
+      <w:lvlJc w:val="left"/>
+      <w:pPr>
+        <w:ind w:left="2160" w:hanging="360"/>
+      </w:pPr>
+      <w:rPr>
+        <w:rFonts w:ascii="Courier New" w:hAnsi="Courier New" w:cs="Courier New" w:hint="default"/>
+      </w:rPr>
+    </w:lvl>
+    <w:lvl w:ilvl="2" w:tplc="04090005" w:tentative="1">
+      <w:start w:val="1"/>
+      <w:numFmt w:val="bullet"/>
+      <w:lvlText w:val=""/>
+      <w:lvlJc w:val="left"/>
+      <w:pPr>
+        <w:ind w:left="2880" w:hanging="360"/>
+      </w:pPr>
+      <w:rPr>
+        <w:rFonts w:ascii="Wingdings" w:hAnsi="Wingdings" w:hint="default"/>
+      </w:rPr>
+    </w:lvl>
+    <w:lvl w:ilvl="3" w:tplc="04090001" w:tentative="1">
+      <w:start w:val="1"/>
+      <w:numFmt w:val="bullet"/>
+      <w:lvlText w:val=""/>
+      <w:lvlJc w:val="left"/>
+      <w:pPr>
+        <w:ind w:left="3600" w:hanging="360"/>
+      </w:pPr>
+      <w:rPr>
+        <w:rFonts w:ascii="Symbol" w:hAnsi="Symbol" w:hint="default"/>
+      </w:rPr>
+    </w:lvl>
+    <w:lvl w:ilvl="4" w:tplc="04090003" w:tentative="1">
+      <w:start w:val="1"/>
+      <w:numFmt w:val="bullet"/>
+      <w:lvlText w:val="o"/>
+      <w:lvlJc w:val="left"/>
+      <w:pPr>
+        <w:ind w:left="4320" w:hanging="360"/>
+      </w:pPr>
+      <w:rPr>
+        <w:rFonts w:ascii="Courier New" w:hAnsi="Courier New" w:cs="Courier New" w:hint="default"/>
+      </w:rPr>
+    </w:lvl>
+    <w:lvl w:ilvl="5" w:tplc="04090005" w:tentative="1">
+      <w:start w:val="1"/>
+      <w:numFmt w:val="bullet"/>
+      <w:lvlText w:val=""/>
+      <w:lvlJc w:val="left"/>
+      <w:pPr>
+        <w:ind w:left="5040" w:hanging="360"/>
+      </w:pPr>
+      <w:rPr>
+        <w:rFonts w:ascii="Wingdings" w:hAnsi="Wingdings" w:hint="default"/>
+      </w:rPr>
+    </w:lvl>
+    <w:lvl w:ilvl="6" w:tplc="04090001" w:tentative="1">
+      <w:start w:val="1"/>
+      <w:numFmt w:val="bullet"/>
+      <w:lvlText w:val=""/>
+      <w:lvlJc w:val="left"/>
+      <w:pPr>
+        <w:ind w:left="5760" w:hanging="360"/>
+      </w:pPr>
+      <w:rPr>
+        <w:rFonts w:ascii="Symbol" w:hAnsi="Symbol" w:hint="default"/>
+      </w:rPr>
+    </w:lvl>
+    <w:lvl w:ilvl="7" w:tplc="04090003" w:tentative="1">
+      <w:start w:val="1"/>
+      <w:numFmt w:val="bullet"/>
+      <w:lvlText w:val="o"/>
+      <w:lvlJc w:val="left"/>
+      <w:pPr>
+        <w:ind w:left="6480" w:hanging="360"/>
+      </w:pPr>
+      <w:rPr>
+        <w:rFonts w:ascii="Courier New" w:hAnsi="Courier New" w:cs="Courier New" w:hint="default"/>
+      </w:rPr>
+    </w:lvl>
+    <w:lvl w:ilvl="8" w:tplc="04090005" w:tentative="1">
+      <w:start w:val="1"/>
+      <w:numFmt w:val="bullet"/>
+      <w:lvlText w:val=""/>
+      <w:lvlJc w:val="left"/>
+      <w:pPr>
+        <w:ind w:left="7200" w:hanging="360"/>
+      </w:pPr>
+      <w:rPr>
+        <w:rFonts w:ascii="Wingdings" w:hAnsi="Wingdings" w:hint="default"/>
+      </w:rPr>
+    </w:lvl>
+  </w:abstractNum>
+  <w:abstractNum w:abstractNumId="4" w15:restartNumberingAfterBreak="0">
     <w:nsid w:val="300C071E"/>
     <w:multiLevelType w:val="multilevel"/>
     <w:tmpl w:val="7234CF56"/>
@@ -3157,7 +4809,120 @@
       </w:rPr>
     </w:lvl>
   </w:abstractNum>
-  <w:abstractNum w:abstractNumId="3" w15:restartNumberingAfterBreak="0">
+  <w:abstractNum w:abstractNumId="5" w15:restartNumberingAfterBreak="0">
+    <w:nsid w:val="3B3D4326"/>
+    <w:multiLevelType w:val="hybridMultilevel"/>
+    <w:tmpl w:val="763650B0"/>
+    <w:lvl w:ilvl="0" w:tplc="04090001">
+      <w:start w:val="1"/>
+      <w:numFmt w:val="bullet"/>
+      <w:lvlText w:val=""/>
+      <w:lvlJc w:val="left"/>
+      <w:pPr>
+        <w:ind w:left="1440" w:hanging="360"/>
+      </w:pPr>
+      <w:rPr>
+        <w:rFonts w:ascii="Symbol" w:hAnsi="Symbol" w:hint="default"/>
+      </w:rPr>
+    </w:lvl>
+    <w:lvl w:ilvl="1" w:tplc="04090003" w:tentative="1">
+      <w:start w:val="1"/>
+      <w:numFmt w:val="bullet"/>
+      <w:lvlText w:val="o"/>
+      <w:lvlJc w:val="left"/>
+      <w:pPr>
+        <w:ind w:left="2160" w:hanging="360"/>
+      </w:pPr>
+      <w:rPr>
+        <w:rFonts w:ascii="Courier New" w:hAnsi="Courier New" w:cs="Courier New" w:hint="default"/>
+      </w:rPr>
+    </w:lvl>
+    <w:lvl w:ilvl="2" w:tplc="04090005" w:tentative="1">
+      <w:start w:val="1"/>
+      <w:numFmt w:val="bullet"/>
+      <w:lvlText w:val=""/>
+      <w:lvlJc w:val="left"/>
+      <w:pPr>
+        <w:ind w:left="2880" w:hanging="360"/>
+      </w:pPr>
+      <w:rPr>
+        <w:rFonts w:ascii="Wingdings" w:hAnsi="Wingdings" w:hint="default"/>
+      </w:rPr>
+    </w:lvl>
+    <w:lvl w:ilvl="3" w:tplc="04090001" w:tentative="1">
+      <w:start w:val="1"/>
+      <w:numFmt w:val="bullet"/>
+      <w:lvlText w:val=""/>
+      <w:lvlJc w:val="left"/>
+      <w:pPr>
+        <w:ind w:left="3600" w:hanging="360"/>
+      </w:pPr>
+      <w:rPr>
+        <w:rFonts w:ascii="Symbol" w:hAnsi="Symbol" w:hint="default"/>
+      </w:rPr>
+    </w:lvl>
+    <w:lvl w:ilvl="4" w:tplc="04090003" w:tentative="1">
+      <w:start w:val="1"/>
+      <w:numFmt w:val="bullet"/>
+      <w:lvlText w:val="o"/>
+      <w:lvlJc w:val="left"/>
+      <w:pPr>
+        <w:ind w:left="4320" w:hanging="360"/>
+      </w:pPr>
+      <w:rPr>
+        <w:rFonts w:ascii="Courier New" w:hAnsi="Courier New" w:cs="Courier New" w:hint="default"/>
+      </w:rPr>
+    </w:lvl>
+    <w:lvl w:ilvl="5" w:tplc="04090005" w:tentative="1">
+      <w:start w:val="1"/>
+      <w:numFmt w:val="bullet"/>
+      <w:lvlText w:val=""/>
+      <w:lvlJc w:val="left"/>
+      <w:pPr>
+        <w:ind w:left="5040" w:hanging="360"/>
+      </w:pPr>
+      <w:rPr>
+        <w:rFonts w:ascii="Wingdings" w:hAnsi="Wingdings" w:hint="default"/>
+      </w:rPr>
+    </w:lvl>
+    <w:lvl w:ilvl="6" w:tplc="04090001" w:tentative="1">
+      <w:start w:val="1"/>
+      <w:numFmt w:val="bullet"/>
+      <w:lvlText w:val=""/>
+      <w:lvlJc w:val="left"/>
+      <w:pPr>
+        <w:ind w:left="5760" w:hanging="360"/>
+      </w:pPr>
+      <w:rPr>
+        <w:rFonts w:ascii="Symbol" w:hAnsi="Symbol" w:hint="default"/>
+      </w:rPr>
+    </w:lvl>
+    <w:lvl w:ilvl="7" w:tplc="04090003" w:tentative="1">
+      <w:start w:val="1"/>
+      <w:numFmt w:val="bullet"/>
+      <w:lvlText w:val="o"/>
+      <w:lvlJc w:val="left"/>
+      <w:pPr>
+        <w:ind w:left="6480" w:hanging="360"/>
+      </w:pPr>
+      <w:rPr>
+        <w:rFonts w:ascii="Courier New" w:hAnsi="Courier New" w:cs="Courier New" w:hint="default"/>
+      </w:rPr>
+    </w:lvl>
+    <w:lvl w:ilvl="8" w:tplc="04090005" w:tentative="1">
+      <w:start w:val="1"/>
+      <w:numFmt w:val="bullet"/>
+      <w:lvlText w:val=""/>
+      <w:lvlJc w:val="left"/>
+      <w:pPr>
+        <w:ind w:left="7200" w:hanging="360"/>
+      </w:pPr>
+      <w:rPr>
+        <w:rFonts w:ascii="Wingdings" w:hAnsi="Wingdings" w:hint="default"/>
+      </w:rPr>
+    </w:lvl>
+  </w:abstractNum>
+  <w:abstractNum w:abstractNumId="6" w15:restartNumberingAfterBreak="0">
     <w:nsid w:val="3DEC3F59"/>
     <w:multiLevelType w:val="hybridMultilevel"/>
     <w:tmpl w:val="FD4A962C"/>
@@ -3270,7 +5035,7 @@
       </w:rPr>
     </w:lvl>
   </w:abstractNum>
-  <w:abstractNum w:abstractNumId="4" w15:restartNumberingAfterBreak="0">
+  <w:abstractNum w:abstractNumId="7" w15:restartNumberingAfterBreak="0">
     <w:nsid w:val="42F607C7"/>
     <w:multiLevelType w:val="hybridMultilevel"/>
     <w:tmpl w:val="2E7CA5FE"/>
@@ -3383,7 +5148,7 @@
       </w:rPr>
     </w:lvl>
   </w:abstractNum>
-  <w:abstractNum w:abstractNumId="5" w15:restartNumberingAfterBreak="0">
+  <w:abstractNum w:abstractNumId="8" w15:restartNumberingAfterBreak="0">
     <w:nsid w:val="4CB74D63"/>
     <w:multiLevelType w:val="hybridMultilevel"/>
     <w:tmpl w:val="F9B090D4"/>
@@ -3496,7 +5261,120 @@
       </w:rPr>
     </w:lvl>
   </w:abstractNum>
-  <w:abstractNum w:abstractNumId="6" w15:restartNumberingAfterBreak="0">
+  <w:abstractNum w:abstractNumId="9" w15:restartNumberingAfterBreak="0">
+    <w:nsid w:val="53E53ECB"/>
+    <w:multiLevelType w:val="hybridMultilevel"/>
+    <w:tmpl w:val="83805A3C"/>
+    <w:lvl w:ilvl="0" w:tplc="04090001">
+      <w:start w:val="1"/>
+      <w:numFmt w:val="bullet"/>
+      <w:lvlText w:val=""/>
+      <w:lvlJc w:val="left"/>
+      <w:pPr>
+        <w:ind w:left="720" w:hanging="360"/>
+      </w:pPr>
+      <w:rPr>
+        <w:rFonts w:ascii="Symbol" w:hAnsi="Symbol" w:hint="default"/>
+      </w:rPr>
+    </w:lvl>
+    <w:lvl w:ilvl="1" w:tplc="04090003" w:tentative="1">
+      <w:start w:val="1"/>
+      <w:numFmt w:val="bullet"/>
+      <w:lvlText w:val="o"/>
+      <w:lvlJc w:val="left"/>
+      <w:pPr>
+        <w:ind w:left="1440" w:hanging="360"/>
+      </w:pPr>
+      <w:rPr>
+        <w:rFonts w:ascii="Courier New" w:hAnsi="Courier New" w:cs="Courier New" w:hint="default"/>
+      </w:rPr>
+    </w:lvl>
+    <w:lvl w:ilvl="2" w:tplc="04090005" w:tentative="1">
+      <w:start w:val="1"/>
+      <w:numFmt w:val="bullet"/>
+      <w:lvlText w:val=""/>
+      <w:lvlJc w:val="left"/>
+      <w:pPr>
+        <w:ind w:left="2160" w:hanging="360"/>
+      </w:pPr>
+      <w:rPr>
+        <w:rFonts w:ascii="Wingdings" w:hAnsi="Wingdings" w:hint="default"/>
+      </w:rPr>
+    </w:lvl>
+    <w:lvl w:ilvl="3" w:tplc="04090001" w:tentative="1">
+      <w:start w:val="1"/>
+      <w:numFmt w:val="bullet"/>
+      <w:lvlText w:val=""/>
+      <w:lvlJc w:val="left"/>
+      <w:pPr>
+        <w:ind w:left="2880" w:hanging="360"/>
+      </w:pPr>
+      <w:rPr>
+        <w:rFonts w:ascii="Symbol" w:hAnsi="Symbol" w:hint="default"/>
+      </w:rPr>
+    </w:lvl>
+    <w:lvl w:ilvl="4" w:tplc="04090003" w:tentative="1">
+      <w:start w:val="1"/>
+      <w:numFmt w:val="bullet"/>
+      <w:lvlText w:val="o"/>
+      <w:lvlJc w:val="left"/>
+      <w:pPr>
+        <w:ind w:left="3600" w:hanging="360"/>
+      </w:pPr>
+      <w:rPr>
+        <w:rFonts w:ascii="Courier New" w:hAnsi="Courier New" w:cs="Courier New" w:hint="default"/>
+      </w:rPr>
+    </w:lvl>
+    <w:lvl w:ilvl="5" w:tplc="04090005" w:tentative="1">
+      <w:start w:val="1"/>
+      <w:numFmt w:val="bullet"/>
+      <w:lvlText w:val=""/>
+      <w:lvlJc w:val="left"/>
+      <w:pPr>
+        <w:ind w:left="4320" w:hanging="360"/>
+      </w:pPr>
+      <w:rPr>
+        <w:rFonts w:ascii="Wingdings" w:hAnsi="Wingdings" w:hint="default"/>
+      </w:rPr>
+    </w:lvl>
+    <w:lvl w:ilvl="6" w:tplc="04090001" w:tentative="1">
+      <w:start w:val="1"/>
+      <w:numFmt w:val="bullet"/>
+      <w:lvlText w:val=""/>
+      <w:lvlJc w:val="left"/>
+      <w:pPr>
+        <w:ind w:left="5040" w:hanging="360"/>
+      </w:pPr>
+      <w:rPr>
+        <w:rFonts w:ascii="Symbol" w:hAnsi="Symbol" w:hint="default"/>
+      </w:rPr>
+    </w:lvl>
+    <w:lvl w:ilvl="7" w:tplc="04090003" w:tentative="1">
+      <w:start w:val="1"/>
+      <w:numFmt w:val="bullet"/>
+      <w:lvlText w:val="o"/>
+      <w:lvlJc w:val="left"/>
+      <w:pPr>
+        <w:ind w:left="5760" w:hanging="360"/>
+      </w:pPr>
+      <w:rPr>
+        <w:rFonts w:ascii="Courier New" w:hAnsi="Courier New" w:cs="Courier New" w:hint="default"/>
+      </w:rPr>
+    </w:lvl>
+    <w:lvl w:ilvl="8" w:tplc="04090005" w:tentative="1">
+      <w:start w:val="1"/>
+      <w:numFmt w:val="bullet"/>
+      <w:lvlText w:val=""/>
+      <w:lvlJc w:val="left"/>
+      <w:pPr>
+        <w:ind w:left="6480" w:hanging="360"/>
+      </w:pPr>
+      <w:rPr>
+        <w:rFonts w:ascii="Wingdings" w:hAnsi="Wingdings" w:hint="default"/>
+      </w:rPr>
+    </w:lvl>
+  </w:abstractNum>
+  <w:abstractNum w:abstractNumId="10" w15:restartNumberingAfterBreak="0">
     <w:nsid w:val="55753D6A"/>
     <w:multiLevelType w:val="hybridMultilevel"/>
     <w:tmpl w:val="A4666E2E"/>
@@ -3609,7 +5487,7 @@
       </w:rPr>
     </w:lvl>
   </w:abstractNum>
-  <w:abstractNum w:abstractNumId="7" w15:restartNumberingAfterBreak="0">
+  <w:abstractNum w:abstractNumId="11" w15:restartNumberingAfterBreak="0">
     <w:nsid w:val="5A430281"/>
     <w:multiLevelType w:val="multilevel"/>
     <w:tmpl w:val="5FE07340"/>
@@ -3722,7 +5600,7 @@
       </w:rPr>
     </w:lvl>
   </w:abstractNum>
-  <w:abstractNum w:abstractNumId="8" w15:restartNumberingAfterBreak="0">
+  <w:abstractNum w:abstractNumId="12" w15:restartNumberingAfterBreak="0">
     <w:nsid w:val="5A7F0825"/>
     <w:multiLevelType w:val="hybridMultilevel"/>
     <w:tmpl w:val="6AA268FC"/>
@@ -3835,7 +5713,7 @@
       </w:rPr>
     </w:lvl>
   </w:abstractNum>
-  <w:abstractNum w:abstractNumId="9" w15:restartNumberingAfterBreak="0">
+  <w:abstractNum w:abstractNumId="13" w15:restartNumberingAfterBreak="0">
     <w:nsid w:val="62564A2D"/>
     <w:multiLevelType w:val="multilevel"/>
     <w:tmpl w:val="0DDE6FFE"/>
@@ -3956,7 +5834,120 @@
       </w:rPr>
     </w:lvl>
   </w:abstractNum>
-  <w:abstractNum w:abstractNumId="10" w15:restartNumberingAfterBreak="0">
+  <w:abstractNum w:abstractNumId="14" w15:restartNumberingAfterBreak="0">
+    <w:nsid w:val="71D309AB"/>
+    <w:multiLevelType w:val="hybridMultilevel"/>
+    <w:tmpl w:val="0A105D1E"/>
+    <w:lvl w:ilvl="0" w:tplc="04090001">
+      <w:start w:val="1"/>
+      <w:numFmt w:val="bullet"/>
+      <w:lvlText w:val=""/>
+      <w:lvlJc w:val="left"/>
+      <w:pPr>
+        <w:ind w:left="720" w:hanging="360"/>
+      </w:pPr>
+      <w:rPr>
+        <w:rFonts w:ascii="Symbol" w:hAnsi="Symbol" w:hint="default"/>
+      </w:rPr>
+    </w:lvl>
+    <w:lvl w:ilvl="1" w:tplc="04090003" w:tentative="1">
+      <w:start w:val="1"/>
+      <w:numFmt w:val="bullet"/>
+      <w:lvlText w:val="o"/>
+      <w:lvlJc w:val="left"/>
+      <w:pPr>
+        <w:ind w:left="1440" w:hanging="360"/>
+      </w:pPr>
+      <w:rPr>
+        <w:rFonts w:ascii="Courier New" w:hAnsi="Courier New" w:cs="Courier New" w:hint="default"/>
+      </w:rPr>
+    </w:lvl>
+    <w:lvl w:ilvl="2" w:tplc="04090005" w:tentative="1">
+      <w:start w:val="1"/>
+      <w:numFmt w:val="bullet"/>
+      <w:lvlText w:val=""/>
+      <w:lvlJc w:val="left"/>
+      <w:pPr>
+        <w:ind w:left="2160" w:hanging="360"/>
+      </w:pPr>
+      <w:rPr>
+        <w:rFonts w:ascii="Wingdings" w:hAnsi="Wingdings" w:hint="default"/>
+      </w:rPr>
+    </w:lvl>
+    <w:lvl w:ilvl="3" w:tplc="04090001" w:tentative="1">
+      <w:start w:val="1"/>
+      <w:numFmt w:val="bullet"/>
+      <w:lvlText w:val=""/>
+      <w:lvlJc w:val="left"/>
+      <w:pPr>
+        <w:ind w:left="2880" w:hanging="360"/>
+      </w:pPr>
+      <w:rPr>
+        <w:rFonts w:ascii="Symbol" w:hAnsi="Symbol" w:hint="default"/>
+      </w:rPr>
+    </w:lvl>
+    <w:lvl w:ilvl="4" w:tplc="04090003" w:tentative="1">
+      <w:start w:val="1"/>
+      <w:numFmt w:val="bullet"/>
+      <w:lvlText w:val="o"/>
+      <w:lvlJc w:val="left"/>
+      <w:pPr>
+        <w:ind w:left="3600" w:hanging="360"/>
+      </w:pPr>
+      <w:rPr>
+        <w:rFonts w:ascii="Courier New" w:hAnsi="Courier New" w:cs="Courier New" w:hint="default"/>
+      </w:rPr>
+    </w:lvl>
+    <w:lvl w:ilvl="5" w:tplc="04090005" w:tentative="1">
+      <w:start w:val="1"/>
+      <w:numFmt w:val="bullet"/>
+      <w:lvlText w:val=""/>
+      <w:lvlJc w:val="left"/>
+      <w:pPr>
+        <w:ind w:left="4320" w:hanging="360"/>
+      </w:pPr>
+      <w:rPr>
+        <w:rFonts w:ascii="Wingdings" w:hAnsi="Wingdings" w:hint="default"/>
+      </w:rPr>
+    </w:lvl>
+    <w:lvl w:ilvl="6" w:tplc="04090001" w:tentative="1">
+      <w:start w:val="1"/>
+      <w:numFmt w:val="bullet"/>
+      <w:lvlText w:val=""/>
+      <w:lvlJc w:val="left"/>
+      <w:pPr>
+        <w:ind w:left="5040" w:hanging="360"/>
+      </w:pPr>
+      <w:rPr>
+        <w:rFonts w:ascii="Symbol" w:hAnsi="Symbol" w:hint="default"/>
+      </w:rPr>
+    </w:lvl>
+    <w:lvl w:ilvl="7" w:tplc="04090003" w:tentative="1">
+      <w:start w:val="1"/>
+      <w:numFmt w:val="bullet"/>
+      <w:lvlText w:val="o"/>
+      <w:lvlJc w:val="left"/>
+      <w:pPr>
+        <w:ind w:left="5760" w:hanging="360"/>
+      </w:pPr>
+      <w:rPr>
+        <w:rFonts w:ascii="Courier New" w:hAnsi="Courier New" w:cs="Courier New" w:hint="default"/>
+      </w:rPr>
+    </w:lvl>
+    <w:lvl w:ilvl="8" w:tplc="04090005" w:tentative="1">
+      <w:start w:val="1"/>
+      <w:numFmt w:val="bullet"/>
+      <w:lvlText w:val=""/>
+      <w:lvlJc w:val="left"/>
+      <w:pPr>
+        <w:ind w:left="6480" w:hanging="360"/>
+      </w:pPr>
+      <w:rPr>
+        <w:rFonts w:ascii="Wingdings" w:hAnsi="Wingdings" w:hint="default"/>
+      </w:rPr>
+    </w:lvl>
+  </w:abstractNum>
+  <w:abstractNum w:abstractNumId="15" w15:restartNumberingAfterBreak="0">
     <w:nsid w:val="725C042D"/>
     <w:multiLevelType w:val="hybridMultilevel"/>
     <w:tmpl w:val="E918EFF4"/>
@@ -4069,7 +6060,7 @@
       </w:rPr>
     </w:lvl>
   </w:abstractNum>
-  <w:abstractNum w:abstractNumId="11" w15:restartNumberingAfterBreak="0">
+  <w:abstractNum w:abstractNumId="16" w15:restartNumberingAfterBreak="0">
     <w:nsid w:val="7E6250CB"/>
     <w:multiLevelType w:val="hybridMultilevel"/>
     <w:tmpl w:val="91004596"/>
@@ -4156,40 +6147,55 @@
     </w:lvl>
   </w:abstractNum>
   <w:num w:numId="1" w16cid:durableId="1085687185">
-    <w:abstractNumId w:val="2"/>
+    <w:abstractNumId w:val="4"/>
   </w:num>
   <w:num w:numId="2" w16cid:durableId="1719864408">
-    <w:abstractNumId w:val="9"/>
+    <w:abstractNumId w:val="13"/>
   </w:num>
   <w:num w:numId="3" w16cid:durableId="110167746">
+    <w:abstractNumId w:val="16"/>
+  </w:num>
+  <w:num w:numId="4" w16cid:durableId="1782334149">
     <w:abstractNumId w:val="11"/>
   </w:num>
-  <w:num w:numId="4" w16cid:durableId="1782334149">
-    <w:abstractNumId w:val="7"/>
-  </w:num>
   <w:num w:numId="5" w16cid:durableId="1221284425">
-    <w:abstractNumId w:val="5"/>
+    <w:abstractNumId w:val="8"/>
   </w:num>
   <w:num w:numId="6" w16cid:durableId="1288506678">
     <w:abstractNumId w:val="0"/>
   </w:num>
   <w:num w:numId="7" w16cid:durableId="1820338814">
-    <w:abstractNumId w:val="6"/>
+    <w:abstractNumId w:val="10"/>
   </w:num>
   <w:num w:numId="8" w16cid:durableId="952371102">
-    <w:abstractNumId w:val="10"/>
+    <w:abstractNumId w:val="15"/>
   </w:num>
   <w:num w:numId="9" w16cid:durableId="295649104">
     <w:abstractNumId w:val="1"/>
   </w:num>
   <w:num w:numId="10" w16cid:durableId="382294059">
-    <w:abstractNumId w:val="4"/>
+    <w:abstractNumId w:val="7"/>
   </w:num>
   <w:num w:numId="11" w16cid:durableId="290988479">
-    <w:abstractNumId w:val="8"/>
+    <w:abstractNumId w:val="12"/>
   </w:num>
   <w:num w:numId="12" w16cid:durableId="2011832463">
+    <w:abstractNumId w:val="6"/>
+  </w:num>
+  <w:num w:numId="13" w16cid:durableId="1720011895">
+    <w:abstractNumId w:val="5"/>
+  </w:num>
+  <w:num w:numId="14" w16cid:durableId="255867950">
+    <w:abstractNumId w:val="14"/>
+  </w:num>
+  <w:num w:numId="15" w16cid:durableId="887106702">
+    <w:abstractNumId w:val="2"/>
+  </w:num>
+  <w:num w:numId="16" w16cid:durableId="1877042016">
     <w:abstractNumId w:val="3"/>
+  </w:num>
+  <w:num w:numId="17" w16cid:durableId="1773284736">
+    <w:abstractNumId w:val="9"/>
   </w:num>
 </w:numbering>
 </file>

</xml_diff>

<commit_message>
Added test plan, changed URS
</commit_message>
<xml_diff>
--- a/Documentation/Project Plan - Individual Assignment.docx
+++ b/Documentation/Project Plan - Individual Assignment.docx
@@ -567,7 +567,13 @@
           <w:szCs w:val="36"/>
         </w:rPr>
         <w:tab/>
-        <w:t>3</w:t>
+      </w:r>
+      <w:r>
+        <w:rPr>
+          <w:sz w:val="36"/>
+          <w:szCs w:val="36"/>
+        </w:rPr>
+        <w:t>4</w:t>
       </w:r>
     </w:p>
     <w:p>
@@ -1420,63 +1426,14 @@
           <w:szCs w:val="36"/>
         </w:rPr>
       </w:pPr>
-    </w:p>
-    <w:p>
-      <w:pPr>
-        <w:rPr>
-          <w:b/>
-          <w:bCs/>
-          <w:sz w:val="36"/>
-          <w:szCs w:val="36"/>
-        </w:rPr>
-      </w:pPr>
-    </w:p>
-    <w:p>
-      <w:pPr>
-        <w:rPr>
-          <w:b/>
-          <w:bCs/>
-          <w:sz w:val="36"/>
-          <w:szCs w:val="36"/>
-        </w:rPr>
-      </w:pPr>
-    </w:p>
-    <w:p>
-      <w:pPr>
-        <w:rPr>
-          <w:b/>
-          <w:bCs/>
-          <w:sz w:val="36"/>
-          <w:szCs w:val="36"/>
-        </w:rPr>
-      </w:pPr>
-    </w:p>
-    <w:p>
-      <w:pPr>
-        <w:rPr>
-          <w:b/>
-          <w:bCs/>
-          <w:sz w:val="36"/>
-          <w:szCs w:val="36"/>
-        </w:rPr>
-      </w:pPr>
-    </w:p>
-    <w:p>
-      <w:pPr>
-        <w:rPr>
-          <w:b/>
-          <w:bCs/>
-          <w:sz w:val="36"/>
-          <w:szCs w:val="36"/>
-        </w:rPr>
-      </w:pPr>
-      <w:r>
-        <w:rPr>
-          <w:b/>
-          <w:bCs/>
-          <w:sz w:val="36"/>
-          <w:szCs w:val="36"/>
-        </w:rPr>
+      <w:r>
+        <w:rPr>
+          <w:b/>
+          <w:bCs/>
+          <w:sz w:val="36"/>
+          <w:szCs w:val="36"/>
+        </w:rPr>
+        <w:lastRenderedPageBreak/>
         <w:t xml:space="preserve">1. Project </w:t>
       </w:r>
       <w:r>
@@ -1659,12 +1616,76 @@
           <w:szCs w:val="32"/>
         </w:rPr>
       </w:pPr>
-      <w:r>
-        <w:rPr>
-          <w:b/>
-          <w:sz w:val="32"/>
-          <w:szCs w:val="32"/>
-        </w:rPr>
+    </w:p>
+    <w:p>
+      <w:pPr>
+        <w:rPr>
+          <w:b/>
+          <w:sz w:val="32"/>
+          <w:szCs w:val="32"/>
+        </w:rPr>
+      </w:pPr>
+    </w:p>
+    <w:p>
+      <w:pPr>
+        <w:rPr>
+          <w:b/>
+          <w:sz w:val="32"/>
+          <w:szCs w:val="32"/>
+        </w:rPr>
+      </w:pPr>
+    </w:p>
+    <w:p>
+      <w:pPr>
+        <w:rPr>
+          <w:b/>
+          <w:sz w:val="32"/>
+          <w:szCs w:val="32"/>
+        </w:rPr>
+      </w:pPr>
+    </w:p>
+    <w:p>
+      <w:pPr>
+        <w:rPr>
+          <w:b/>
+          <w:sz w:val="32"/>
+          <w:szCs w:val="32"/>
+        </w:rPr>
+      </w:pPr>
+    </w:p>
+    <w:p>
+      <w:pPr>
+        <w:rPr>
+          <w:b/>
+          <w:sz w:val="32"/>
+          <w:szCs w:val="32"/>
+        </w:rPr>
+      </w:pPr>
+    </w:p>
+    <w:p>
+      <w:pPr>
+        <w:rPr>
+          <w:b/>
+          <w:sz w:val="32"/>
+          <w:szCs w:val="32"/>
+        </w:rPr>
+      </w:pPr>
+    </w:p>
+    <w:p>
+      <w:pPr>
+        <w:rPr>
+          <w:b/>
+          <w:sz w:val="32"/>
+          <w:szCs w:val="32"/>
+        </w:rPr>
+      </w:pPr>
+      <w:r>
+        <w:rPr>
+          <w:b/>
+          <w:sz w:val="32"/>
+          <w:szCs w:val="32"/>
+        </w:rPr>
+        <w:lastRenderedPageBreak/>
         <w:t xml:space="preserve">1.3. </w:t>
       </w:r>
       <w:r>
@@ -1706,7 +1727,6 @@
                 <w:sz w:val="32"/>
                 <w:szCs w:val="32"/>
               </w:rPr>
-              <w:lastRenderedPageBreak/>
               <w:t>Inside scope</w:t>
             </w:r>
           </w:p>
@@ -2077,111 +2097,136 @@
           <w:szCs w:val="32"/>
         </w:rPr>
       </w:pPr>
-      <w:r>
-        <w:rPr>
-          <w:b/>
-          <w:sz w:val="32"/>
-          <w:szCs w:val="32"/>
-        </w:rPr>
-        <w:t>???</w:t>
-      </w:r>
-    </w:p>
-    <w:p>
-      <w:pPr>
-        <w:rPr>
-          <w:b/>
-          <w:sz w:val="32"/>
-          <w:szCs w:val="32"/>
-        </w:rPr>
-      </w:pPr>
-    </w:p>
-    <w:p>
-      <w:pPr>
-        <w:rPr>
-          <w:b/>
-          <w:sz w:val="32"/>
-          <w:szCs w:val="32"/>
-        </w:rPr>
-      </w:pPr>
-    </w:p>
-    <w:p>
-      <w:pPr>
-        <w:rPr>
-          <w:b/>
-          <w:sz w:val="32"/>
-          <w:szCs w:val="32"/>
-        </w:rPr>
-      </w:pPr>
-    </w:p>
-    <w:p>
-      <w:pPr>
-        <w:rPr>
-          <w:b/>
-          <w:sz w:val="32"/>
-          <w:szCs w:val="32"/>
-        </w:rPr>
-      </w:pPr>
-    </w:p>
-    <w:p>
-      <w:pPr>
-        <w:rPr>
-          <w:b/>
-          <w:sz w:val="32"/>
-          <w:szCs w:val="32"/>
-        </w:rPr>
-      </w:pPr>
-    </w:p>
-    <w:p>
-      <w:pPr>
-        <w:rPr>
-          <w:b/>
-          <w:sz w:val="32"/>
-          <w:szCs w:val="32"/>
-        </w:rPr>
-      </w:pPr>
-    </w:p>
-    <w:p>
-      <w:pPr>
-        <w:rPr>
-          <w:b/>
-          <w:sz w:val="32"/>
-          <w:szCs w:val="32"/>
-        </w:rPr>
-      </w:pPr>
-    </w:p>
-    <w:p>
-      <w:pPr>
-        <w:rPr>
-          <w:b/>
-          <w:sz w:val="32"/>
-          <w:szCs w:val="32"/>
-        </w:rPr>
-      </w:pPr>
-    </w:p>
-    <w:p>
-      <w:pPr>
-        <w:rPr>
-          <w:b/>
-          <w:sz w:val="32"/>
-          <w:szCs w:val="32"/>
-        </w:rPr>
-      </w:pPr>
-    </w:p>
-    <w:p>
-      <w:pPr>
-        <w:rPr>
-          <w:b/>
-          <w:sz w:val="32"/>
-          <w:szCs w:val="32"/>
-        </w:rPr>
-      </w:pPr>
-    </w:p>
-    <w:p>
-      <w:pPr>
-        <w:rPr>
-          <w:b/>
-          <w:sz w:val="32"/>
-          <w:szCs w:val="32"/>
+    </w:p>
+    <w:p>
+      <w:pPr>
+        <w:ind w:firstLine="720"/>
+        <w:rPr>
+          <w:bCs/>
+          <w:sz w:val="28"/>
+          <w:szCs w:val="28"/>
+        </w:rPr>
+      </w:pPr>
+      <w:r>
+        <w:rPr>
+          <w:bCs/>
+          <w:sz w:val="28"/>
+          <w:szCs w:val="28"/>
+        </w:rPr>
+        <w:t>How does my project help its future users?</w:t>
+      </w:r>
+    </w:p>
+    <w:p>
+      <w:pPr>
+        <w:rPr>
+          <w:bCs/>
+          <w:sz w:val="28"/>
+          <w:szCs w:val="28"/>
+        </w:rPr>
+      </w:pPr>
+      <w:r>
+        <w:rPr>
+          <w:bCs/>
+          <w:sz w:val="28"/>
+          <w:szCs w:val="28"/>
+        </w:rPr>
+        <w:t xml:space="preserve">My website is a good place for </w:t>
+      </w:r>
+      <w:proofErr w:type="spellStart"/>
+      <w:r>
+        <w:rPr>
+          <w:bCs/>
+          <w:sz w:val="28"/>
+          <w:szCs w:val="28"/>
+        </w:rPr>
+        <w:t>speedrunners</w:t>
+      </w:r>
+      <w:proofErr w:type="spellEnd"/>
+      <w:r>
+        <w:rPr>
+          <w:bCs/>
+          <w:sz w:val="28"/>
+          <w:szCs w:val="28"/>
+        </w:rPr>
+        <w:t xml:space="preserve"> to upload their runs so they can compete against other players, they can keep track of their runs and they can check other players’ runs and try to become better than them.</w:t>
+      </w:r>
+    </w:p>
+    <w:p>
+      <w:pPr>
+        <w:ind w:firstLine="720"/>
+        <w:rPr>
+          <w:bCs/>
+          <w:sz w:val="28"/>
+          <w:szCs w:val="28"/>
+        </w:rPr>
+      </w:pPr>
+      <w:r>
+        <w:rPr>
+          <w:bCs/>
+          <w:sz w:val="28"/>
+          <w:szCs w:val="28"/>
+        </w:rPr>
+        <w:t>How does my project help a user to become better?</w:t>
+      </w:r>
+    </w:p>
+    <w:p>
+      <w:pPr>
+        <w:rPr>
+          <w:bCs/>
+          <w:sz w:val="28"/>
+          <w:szCs w:val="28"/>
+        </w:rPr>
+      </w:pPr>
+      <w:r>
+        <w:rPr>
+          <w:bCs/>
+          <w:sz w:val="28"/>
+          <w:szCs w:val="28"/>
+        </w:rPr>
+        <w:lastRenderedPageBreak/>
+        <w:t>When a player checks another player’s submission, they can get motivated to become better at a game and try to beat other scores.</w:t>
+      </w:r>
+    </w:p>
+    <w:p>
+      <w:pPr>
+        <w:ind w:firstLine="720"/>
+        <w:rPr>
+          <w:bCs/>
+          <w:sz w:val="28"/>
+          <w:szCs w:val="28"/>
+        </w:rPr>
+      </w:pPr>
+      <w:r>
+        <w:rPr>
+          <w:bCs/>
+          <w:sz w:val="28"/>
+          <w:szCs w:val="28"/>
+        </w:rPr>
+        <w:t>What is the experience provided by my project?</w:t>
+      </w:r>
+    </w:p>
+    <w:p>
+      <w:pPr>
+        <w:rPr>
+          <w:bCs/>
+          <w:sz w:val="28"/>
+          <w:szCs w:val="28"/>
+        </w:rPr>
+      </w:pPr>
+      <w:r>
+        <w:rPr>
+          <w:bCs/>
+          <w:sz w:val="28"/>
+          <w:szCs w:val="28"/>
+        </w:rPr>
+        <w:t>My project should provide a competitive experience for its users. Competing against each other in different games can make users competitive and even set new records.</w:t>
+      </w:r>
+    </w:p>
+    <w:p>
+      <w:pPr>
+        <w:rPr>
+          <w:sz w:val="28"/>
+          <w:szCs w:val="28"/>
         </w:rPr>
       </w:pPr>
     </w:p>
@@ -2336,53 +2381,14 @@
           <w:szCs w:val="28"/>
         </w:rPr>
       </w:pPr>
-    </w:p>
-    <w:p>
-      <w:pPr>
-        <w:rPr>
-          <w:b/>
-          <w:bCs/>
-          <w:sz w:val="36"/>
-          <w:szCs w:val="36"/>
-        </w:rPr>
-      </w:pPr>
-    </w:p>
-    <w:p>
-      <w:pPr>
-        <w:rPr>
-          <w:b/>
-          <w:bCs/>
-          <w:sz w:val="36"/>
-          <w:szCs w:val="36"/>
-        </w:rPr>
-      </w:pPr>
-    </w:p>
-    <w:p>
-      <w:pPr>
-        <w:rPr>
-          <w:b/>
-          <w:bCs/>
-          <w:sz w:val="36"/>
-          <w:szCs w:val="36"/>
-        </w:rPr>
-      </w:pPr>
-    </w:p>
-    <w:p>
-      <w:pPr>
-        <w:rPr>
-          <w:b/>
-          <w:bCs/>
-          <w:sz w:val="36"/>
-          <w:szCs w:val="36"/>
-        </w:rPr>
-      </w:pPr>
-      <w:r>
-        <w:rPr>
-          <w:b/>
-          <w:bCs/>
-          <w:sz w:val="36"/>
-          <w:szCs w:val="36"/>
-        </w:rPr>
+      <w:r>
+        <w:rPr>
+          <w:b/>
+          <w:bCs/>
+          <w:sz w:val="36"/>
+          <w:szCs w:val="36"/>
+        </w:rPr>
+        <w:lastRenderedPageBreak/>
         <w:t xml:space="preserve">2. </w:t>
       </w:r>
       <w:r>
@@ -2739,7 +2745,6 @@
           <w:sz w:val="32"/>
           <w:szCs w:val="32"/>
         </w:rPr>
-        <w:lastRenderedPageBreak/>
         <w:t>Windows Forms app</w:t>
       </w:r>
     </w:p>
@@ -2803,6 +2808,7 @@
           <w:sz w:val="32"/>
           <w:szCs w:val="32"/>
         </w:rPr>
+        <w:lastRenderedPageBreak/>
         <w:t>Phase 3: Testing and quality assurance</w:t>
       </w:r>
     </w:p>
@@ -3551,12 +3557,31 @@
           <w:szCs w:val="36"/>
         </w:rPr>
       </w:pPr>
-      <w:r>
-        <w:rPr>
-          <w:b/>
-          <w:sz w:val="36"/>
-          <w:szCs w:val="36"/>
-        </w:rPr>
+    </w:p>
+    <w:p>
+      <w:pPr>
+        <w:rPr>
+          <w:b/>
+          <w:sz w:val="36"/>
+          <w:szCs w:val="36"/>
+        </w:rPr>
+      </w:pPr>
+    </w:p>
+    <w:p>
+      <w:pPr>
+        <w:rPr>
+          <w:b/>
+          <w:sz w:val="36"/>
+          <w:szCs w:val="36"/>
+        </w:rPr>
+      </w:pPr>
+      <w:r>
+        <w:rPr>
+          <w:b/>
+          <w:sz w:val="36"/>
+          <w:szCs w:val="36"/>
+        </w:rPr>
+        <w:lastRenderedPageBreak/>
         <w:t>5</w:t>
       </w:r>
       <w:r>

</xml_diff>

<commit_message>
Added User class, started implementation
</commit_message>
<xml_diff>
--- a/Documentation/Project Plan - Individual Assignment.docx
+++ b/Documentation/Project Plan - Individual Assignment.docx
@@ -1202,7 +1202,13 @@
           <w:szCs w:val="36"/>
         </w:rPr>
         <w:tab/>
-        <w:t>7</w:t>
+      </w:r>
+      <w:r>
+        <w:rPr>
+          <w:sz w:val="36"/>
+          <w:szCs w:val="36"/>
+        </w:rPr>
+        <w:t>8</w:t>
       </w:r>
     </w:p>
     <w:p>
@@ -1240,7 +1246,15 @@
           <w:szCs w:val="36"/>
         </w:rPr>
         <w:tab/>
-        <w:t>7</w:t>
+      </w:r>
+      <w:r>
+        <w:rPr>
+          <w:b/>
+          <w:bCs/>
+          <w:sz w:val="36"/>
+          <w:szCs w:val="36"/>
+        </w:rPr>
+        <w:t>8</w:t>
       </w:r>
     </w:p>
     <w:p>
@@ -1266,6 +1280,63 @@
         </w:rPr>
         <w:t>4.1. Testing strategy</w:t>
       </w:r>
+      <w:r>
+        <w:rPr>
+          <w:sz w:val="36"/>
+          <w:szCs w:val="36"/>
+        </w:rPr>
+        <w:tab/>
+      </w:r>
+      <w:r>
+        <w:rPr>
+          <w:sz w:val="36"/>
+          <w:szCs w:val="36"/>
+        </w:rPr>
+        <w:tab/>
+      </w:r>
+      <w:r>
+        <w:rPr>
+          <w:sz w:val="36"/>
+          <w:szCs w:val="36"/>
+        </w:rPr>
+        <w:tab/>
+      </w:r>
+      <w:r>
+        <w:rPr>
+          <w:sz w:val="36"/>
+          <w:szCs w:val="36"/>
+        </w:rPr>
+        <w:tab/>
+      </w:r>
+      <w:r>
+        <w:rPr>
+          <w:sz w:val="36"/>
+          <w:szCs w:val="36"/>
+        </w:rPr>
+        <w:tab/>
+      </w:r>
+      <w:r>
+        <w:rPr>
+          <w:sz w:val="36"/>
+          <w:szCs w:val="36"/>
+        </w:rPr>
+        <w:tab/>
+      </w:r>
+      <w:r>
+        <w:rPr>
+          <w:sz w:val="36"/>
+          <w:szCs w:val="36"/>
+        </w:rPr>
+        <w:tab/>
+      </w:r>
+      <w:r>
+        <w:rPr>
+          <w:sz w:val="36"/>
+          <w:szCs w:val="36"/>
+        </w:rPr>
+        <w:tab/>
+        <w:t>8</w:t>
+      </w:r>
     </w:p>
     <w:p>
       <w:pPr>
@@ -1374,7 +1445,15 @@
           <w:szCs w:val="36"/>
         </w:rPr>
         <w:tab/>
-        <w:t>8</w:t>
+      </w:r>
+      <w:r>
+        <w:rPr>
+          <w:b/>
+          <w:bCs/>
+          <w:sz w:val="36"/>
+          <w:szCs w:val="36"/>
+        </w:rPr>
+        <w:t>9</w:t>
       </w:r>
     </w:p>
     <w:p>
@@ -1489,61 +1568,25 @@
           <w:sz w:val="28"/>
           <w:szCs w:val="28"/>
         </w:rPr>
-        <w:t xml:space="preserve">In recent times, the gaming community has seen a substantial increase in participants, a surge partly attributed to global lockdowns and increased internet accessibility. Consequently, the niche of </w:t>
-      </w:r>
-      <w:proofErr w:type="spellStart"/>
-      <w:r>
+        <w:t>In recent times, the gaming community has seen a substantial increase in participants, a surge partly attributed to global lockdowns and increased internet accessibility. Consequently, the niche of speedrunning – a specialized approach to gaming where the goal is to finish a game or specific sections of the game as fast as possible – has gained noticeable attention. Gamers commonly showcase these rapid playthroughs on streaming platforms like YouTube and Twitch.</w:t>
+      </w:r>
+    </w:p>
+    <w:p>
+      <w:pPr>
+        <w:ind w:firstLine="720"/>
         <w:rPr>
           <w:bCs/>
           <w:sz w:val="28"/>
           <w:szCs w:val="28"/>
         </w:rPr>
-        <w:t>speedrunning</w:t>
-      </w:r>
-      <w:proofErr w:type="spellEnd"/>
+      </w:pPr>
       <w:r>
         <w:rPr>
           <w:bCs/>
           <w:sz w:val="28"/>
           <w:szCs w:val="28"/>
         </w:rPr>
-        <w:t xml:space="preserve"> – a specialized approach to gaming where the goal is to finish a game or specific sections of the game as fast as possible – has gained noticeable attention. Gamers commonly showcase these rapid playthroughs on streaming platforms like YouTube and Twitch.</w:t>
-      </w:r>
-    </w:p>
-    <w:p>
-      <w:pPr>
-        <w:ind w:firstLine="720"/>
-        <w:rPr>
-          <w:bCs/>
-          <w:sz w:val="28"/>
-          <w:szCs w:val="28"/>
-        </w:rPr>
-      </w:pPr>
-      <w:r>
-        <w:rPr>
-          <w:bCs/>
-          <w:sz w:val="28"/>
-          <w:szCs w:val="28"/>
-        </w:rPr>
-        <w:t xml:space="preserve">Finding a specific speedrun video on big platforms like YouTube or Twitch can be a real hassle because there’s so much other content. A dedicated app that lets you easily sort and filter through speedruns could be a game-changer for fans and </w:t>
-      </w:r>
-      <w:proofErr w:type="spellStart"/>
-      <w:r>
-        <w:rPr>
-          <w:bCs/>
-          <w:sz w:val="28"/>
-          <w:szCs w:val="28"/>
-        </w:rPr>
-        <w:t>speedrunners</w:t>
-      </w:r>
-      <w:proofErr w:type="spellEnd"/>
-      <w:r>
-        <w:rPr>
-          <w:bCs/>
-          <w:sz w:val="28"/>
-          <w:szCs w:val="28"/>
-        </w:rPr>
-        <w:t xml:space="preserve">. </w:t>
+        <w:t xml:space="preserve">Finding a specific speedrun video on big platforms like YouTube or Twitch can be a real hassle because there’s so much other content. A dedicated app that lets you easily sort and filter through speedruns could be a game-changer for fans and speedrunners. </w:t>
       </w:r>
     </w:p>
     <w:p>
@@ -1978,17 +2021,8 @@
           <w:sz w:val="28"/>
           <w:szCs w:val="28"/>
         </w:rPr>
-        <w:t xml:space="preserve">Easy to use, easy to </w:t>
-      </w:r>
-      <w:proofErr w:type="gramStart"/>
-      <w:r>
-        <w:rPr>
-          <w:sz w:val="28"/>
-          <w:szCs w:val="28"/>
-        </w:rPr>
-        <w:t>understand</w:t>
-      </w:r>
-      <w:proofErr w:type="gramEnd"/>
+        <w:t>Easy to use, easy to understand</w:t>
+      </w:r>
     </w:p>
     <w:p>
       <w:pPr>
@@ -2023,17 +2057,8 @@
           <w:sz w:val="28"/>
           <w:szCs w:val="28"/>
         </w:rPr>
-        <w:t xml:space="preserve">Good technical process happening </w:t>
-      </w:r>
-      <w:proofErr w:type="gramStart"/>
-      <w:r>
-        <w:rPr>
-          <w:sz w:val="28"/>
-          <w:szCs w:val="28"/>
-        </w:rPr>
-        <w:t>quickly</w:t>
-      </w:r>
-      <w:proofErr w:type="gramEnd"/>
+        <w:t>Good technical process happening quickly</w:t>
+      </w:r>
     </w:p>
     <w:p>
       <w:pPr>
@@ -2052,103 +2077,76 @@
           <w:sz w:val="28"/>
           <w:szCs w:val="28"/>
         </w:rPr>
-        <w:t xml:space="preserve">Finishing off one phase giving me a chance to work </w:t>
-      </w:r>
-      <w:proofErr w:type="gramStart"/>
-      <w:r>
+        <w:t>Finishing off one phase giving me a chance to work cleaner</w:t>
+      </w:r>
+    </w:p>
+    <w:p>
+      <w:pPr>
         <w:rPr>
           <w:sz w:val="28"/>
           <w:szCs w:val="28"/>
         </w:rPr>
-        <w:t>cleaner</w:t>
-      </w:r>
-      <w:proofErr w:type="gramEnd"/>
-    </w:p>
-    <w:p>
-      <w:pPr>
-        <w:rPr>
+      </w:pPr>
+    </w:p>
+    <w:p>
+      <w:pPr>
+        <w:rPr>
+          <w:b/>
+          <w:sz w:val="32"/>
+          <w:szCs w:val="32"/>
+        </w:rPr>
+      </w:pPr>
+      <w:r>
+        <w:rPr>
+          <w:b/>
+          <w:sz w:val="32"/>
+          <w:szCs w:val="32"/>
+        </w:rPr>
+        <w:t>1.5. Research questions</w:t>
+      </w:r>
+    </w:p>
+    <w:p>
+      <w:pPr>
+        <w:rPr>
+          <w:b/>
+          <w:sz w:val="32"/>
+          <w:szCs w:val="32"/>
+        </w:rPr>
+      </w:pPr>
+    </w:p>
+    <w:p>
+      <w:pPr>
+        <w:ind w:firstLine="720"/>
+        <w:rPr>
+          <w:bCs/>
           <w:sz w:val="28"/>
           <w:szCs w:val="28"/>
         </w:rPr>
       </w:pPr>
-    </w:p>
-    <w:p>
-      <w:pPr>
-        <w:rPr>
-          <w:b/>
-          <w:sz w:val="32"/>
-          <w:szCs w:val="32"/>
-        </w:rPr>
-      </w:pPr>
-      <w:r>
-        <w:rPr>
-          <w:b/>
-          <w:sz w:val="32"/>
-          <w:szCs w:val="32"/>
-        </w:rPr>
-        <w:t>1.5. Research questions</w:t>
-      </w:r>
-    </w:p>
-    <w:p>
-      <w:pPr>
-        <w:rPr>
-          <w:b/>
-          <w:sz w:val="32"/>
-          <w:szCs w:val="32"/>
-        </w:rPr>
-      </w:pPr>
-    </w:p>
-    <w:p>
-      <w:pPr>
-        <w:ind w:firstLine="720"/>
+      <w:r>
         <w:rPr>
           <w:bCs/>
           <w:sz w:val="28"/>
           <w:szCs w:val="28"/>
         </w:rPr>
-      </w:pPr>
-      <w:r>
+        <w:t>How does my project help its future users?</w:t>
+      </w:r>
+    </w:p>
+    <w:p>
+      <w:pPr>
         <w:rPr>
           <w:bCs/>
           <w:sz w:val="28"/>
           <w:szCs w:val="28"/>
         </w:rPr>
-        <w:t>How does my project help its future users?</w:t>
-      </w:r>
-    </w:p>
-    <w:p>
-      <w:pPr>
+      </w:pPr>
+      <w:r>
         <w:rPr>
           <w:bCs/>
           <w:sz w:val="28"/>
           <w:szCs w:val="28"/>
         </w:rPr>
-      </w:pPr>
-      <w:r>
-        <w:rPr>
-          <w:bCs/>
-          <w:sz w:val="28"/>
-          <w:szCs w:val="28"/>
-        </w:rPr>
-        <w:t xml:space="preserve">My website is a good place for </w:t>
-      </w:r>
-      <w:proofErr w:type="spellStart"/>
-      <w:r>
-        <w:rPr>
-          <w:bCs/>
-          <w:sz w:val="28"/>
-          <w:szCs w:val="28"/>
-        </w:rPr>
-        <w:t>speedrunners</w:t>
-      </w:r>
-      <w:proofErr w:type="spellEnd"/>
-      <w:r>
-        <w:rPr>
-          <w:bCs/>
-          <w:sz w:val="28"/>
-          <w:szCs w:val="28"/>
-        </w:rPr>
-        <w:t xml:space="preserve"> to upload their runs so they can compete against other players, they can keep track of their runs and they can check other players’ runs and try to become better than them.</w:t>
+        <w:t>My website is a good place for speedrunners to upload their runs so they can compete against other players, they can keep track of their runs and they can check other players’ runs and try to become better than them.</w:t>
       </w:r>
     </w:p>
     <w:p>
@@ -2274,17 +2272,8 @@
           <w:sz w:val="28"/>
           <w:szCs w:val="28"/>
         </w:rPr>
-        <w:t xml:space="preserve">Web application for users to upload their runs and compete against each other in multiple </w:t>
-      </w:r>
-      <w:proofErr w:type="gramStart"/>
-      <w:r>
-        <w:rPr>
-          <w:sz w:val="28"/>
-          <w:szCs w:val="28"/>
-        </w:rPr>
-        <w:t>games</w:t>
-      </w:r>
-      <w:proofErr w:type="gramEnd"/>
+        <w:t>Web application for users to upload their runs and compete against each other in multiple games</w:t>
+      </w:r>
     </w:p>
     <w:p>
       <w:pPr>
@@ -2304,17 +2293,8 @@
           <w:sz w:val="28"/>
           <w:szCs w:val="28"/>
         </w:rPr>
-        <w:t xml:space="preserve">Desktop application for administrators to manage these uploads and </w:t>
-      </w:r>
-      <w:proofErr w:type="gramStart"/>
-      <w:r>
-        <w:rPr>
-          <w:sz w:val="28"/>
-          <w:szCs w:val="28"/>
-        </w:rPr>
-        <w:t>users</w:t>
-      </w:r>
-      <w:proofErr w:type="gramEnd"/>
+        <w:t>Desktop application for administrators to manage these uploads and users</w:t>
+      </w:r>
     </w:p>
     <w:p>
       <w:pPr>
@@ -2469,25 +2449,7 @@
           <w:sz w:val="28"/>
           <w:szCs w:val="28"/>
         </w:rPr>
-        <w:t xml:space="preserve">Communication will take place with the teachers via e-mail and in face-to-face sessions at every feedback </w:t>
-      </w:r>
-      <w:proofErr w:type="gramStart"/>
-      <w:r>
-        <w:rPr>
-          <w:bCs/>
-          <w:sz w:val="28"/>
-          <w:szCs w:val="28"/>
-        </w:rPr>
-        <w:t>sessions</w:t>
-      </w:r>
-      <w:proofErr w:type="gramEnd"/>
-      <w:r>
-        <w:rPr>
-          <w:bCs/>
-          <w:sz w:val="28"/>
-          <w:szCs w:val="28"/>
-        </w:rPr>
-        <w:t xml:space="preserve"> and anytime I get the chance to ask for feedback.</w:t>
+        <w:t>Communication will take place with the teachers via e-mail and in face-to-face sessions at every feedback sessions and anytime I get the chance to ask for feedback.</w:t>
       </w:r>
     </w:p>
     <w:p>
@@ -2934,40 +2896,114 @@
           <w:sz w:val="32"/>
           <w:szCs w:val="32"/>
         </w:rPr>
-        <w:t xml:space="preserve">Finished </w:t>
-      </w:r>
-      <w:proofErr w:type="gramStart"/>
-      <w:r>
-        <w:rPr>
-          <w:sz w:val="32"/>
-          <w:szCs w:val="32"/>
-        </w:rPr>
-        <w:t>project</w:t>
-      </w:r>
-      <w:proofErr w:type="gramEnd"/>
-    </w:p>
-    <w:p>
-      <w:pPr>
-        <w:rPr>
-          <w:sz w:val="32"/>
-          <w:szCs w:val="32"/>
-        </w:rPr>
-      </w:pPr>
-    </w:p>
-    <w:p>
-      <w:pPr>
-        <w:rPr>
-          <w:b/>
-          <w:sz w:val="36"/>
-          <w:szCs w:val="36"/>
-        </w:rPr>
-      </w:pPr>
-      <w:r>
-        <w:rPr>
-          <w:b/>
-          <w:sz w:val="36"/>
-          <w:szCs w:val="36"/>
-        </w:rPr>
+        <w:t>Finished project</w:t>
+      </w:r>
+    </w:p>
+    <w:p>
+      <w:pPr>
+        <w:rPr>
+          <w:sz w:val="32"/>
+          <w:szCs w:val="32"/>
+        </w:rPr>
+      </w:pPr>
+      <w:r>
+        <w:rPr>
+          <w:noProof/>
+          <w:sz w:val="32"/>
+          <w:szCs w:val="32"/>
+        </w:rPr>
+        <w:drawing>
+          <wp:inline distT="0" distB="0" distL="0" distR="0" wp14:anchorId="1A794E0C" wp14:editId="3AB3E738">
+            <wp:extent cx="5932805" cy="4027805"/>
+            <wp:effectExtent l="0" t="0" r="0" b="0"/>
+            <wp:docPr id="1494515146" name="Picture 1" descr="A screenshot of a computer&#10;&#10;Description automatically generated"/>
+            <wp:cNvGraphicFramePr>
+              <a:graphicFrameLocks xmlns:a="http://schemas.openxmlformats.org/drawingml/2006/main" noChangeAspect="1"/>
+            </wp:cNvGraphicFramePr>
+            <a:graphic xmlns:a="http://schemas.openxmlformats.org/drawingml/2006/main">
+              <a:graphicData uri="http://schemas.openxmlformats.org/drawingml/2006/picture">
+                <pic:pic xmlns:pic="http://schemas.openxmlformats.org/drawingml/2006/picture">
+                  <pic:nvPicPr>
+                    <pic:cNvPr id="1494515146" name="Picture 1" descr="A screenshot of a computer&#10;&#10;Description automatically generated"/>
+                    <pic:cNvPicPr>
+                      <a:picLocks noChangeAspect="1" noChangeArrowheads="1"/>
+                    </pic:cNvPicPr>
+                  </pic:nvPicPr>
+                  <pic:blipFill>
+                    <a:blip r:embed="rId7" cstate="print">
+                      <a:extLst>
+                        <a:ext uri="{28A0092B-C50C-407E-A947-70E740481C1C}">
+                          <a14:useLocalDpi xmlns:a14="http://schemas.microsoft.com/office/drawing/2010/main" val="0"/>
+                        </a:ext>
+                      </a:extLst>
+                    </a:blip>
+                    <a:srcRect/>
+                    <a:stretch>
+                      <a:fillRect/>
+                    </a:stretch>
+                  </pic:blipFill>
+                  <pic:spPr bwMode="auto">
+                    <a:xfrm>
+                      <a:off x="0" y="0"/>
+                      <a:ext cx="5932805" cy="4027805"/>
+                    </a:xfrm>
+                    <a:prstGeom prst="rect">
+                      <a:avLst/>
+                    </a:prstGeom>
+                    <a:noFill/>
+                    <a:ln>
+                      <a:noFill/>
+                    </a:ln>
+                  </pic:spPr>
+                </pic:pic>
+              </a:graphicData>
+            </a:graphic>
+          </wp:inline>
+        </w:drawing>
+      </w:r>
+    </w:p>
+    <w:p>
+      <w:pPr>
+        <w:rPr>
+          <w:b/>
+          <w:sz w:val="36"/>
+          <w:szCs w:val="36"/>
+        </w:rPr>
+      </w:pPr>
+    </w:p>
+    <w:p>
+      <w:pPr>
+        <w:rPr>
+          <w:b/>
+          <w:sz w:val="36"/>
+          <w:szCs w:val="36"/>
+        </w:rPr>
+      </w:pPr>
+    </w:p>
+    <w:p>
+      <w:pPr>
+        <w:rPr>
+          <w:b/>
+          <w:sz w:val="36"/>
+          <w:szCs w:val="36"/>
+        </w:rPr>
+      </w:pPr>
+    </w:p>
+    <w:p>
+      <w:pPr>
+        <w:rPr>
+          <w:b/>
+          <w:sz w:val="36"/>
+          <w:szCs w:val="36"/>
+        </w:rPr>
+      </w:pPr>
+      <w:r>
+        <w:rPr>
+          <w:b/>
+          <w:sz w:val="36"/>
+          <w:szCs w:val="36"/>
+        </w:rPr>
+        <w:lastRenderedPageBreak/>
         <w:t>3.2. Time plan and milestones</w:t>
       </w:r>
     </w:p>
@@ -3521,24 +3557,80 @@
           <w:sz w:val="32"/>
           <w:szCs w:val="32"/>
         </w:rPr>
-        <w:t xml:space="preserve">For this project, testing will be done using Unit Testing. This is relevant </w:t>
-      </w:r>
-      <w:proofErr w:type="gramStart"/>
-      <w:r>
-        <w:rPr>
-          <w:sz w:val="32"/>
-          <w:szCs w:val="32"/>
-        </w:rPr>
-        <w:t>in order to</w:t>
-      </w:r>
-      <w:proofErr w:type="gramEnd"/>
-      <w:r>
-        <w:rPr>
-          <w:sz w:val="32"/>
-          <w:szCs w:val="32"/>
-        </w:rPr>
-        <w:t xml:space="preserve"> help me manage the quality of code and to assure that everything is working properly.</w:t>
-      </w:r>
+        <w:t>For this project, testing will be done using Unit Testing. This is relevant in order to help me manage the quality of code and to assure that everything is working properly.</w:t>
+      </w:r>
+    </w:p>
+    <w:p>
+      <w:pPr>
+        <w:rPr>
+          <w:b/>
+          <w:sz w:val="36"/>
+          <w:szCs w:val="36"/>
+        </w:rPr>
+      </w:pPr>
+    </w:p>
+    <w:p>
+      <w:pPr>
+        <w:rPr>
+          <w:b/>
+          <w:sz w:val="36"/>
+          <w:szCs w:val="36"/>
+        </w:rPr>
+      </w:pPr>
+    </w:p>
+    <w:p>
+      <w:pPr>
+        <w:rPr>
+          <w:b/>
+          <w:sz w:val="36"/>
+          <w:szCs w:val="36"/>
+        </w:rPr>
+      </w:pPr>
+    </w:p>
+    <w:p>
+      <w:pPr>
+        <w:rPr>
+          <w:b/>
+          <w:sz w:val="36"/>
+          <w:szCs w:val="36"/>
+        </w:rPr>
+      </w:pPr>
+    </w:p>
+    <w:p>
+      <w:pPr>
+        <w:rPr>
+          <w:b/>
+          <w:sz w:val="36"/>
+          <w:szCs w:val="36"/>
+        </w:rPr>
+      </w:pPr>
+    </w:p>
+    <w:p>
+      <w:pPr>
+        <w:rPr>
+          <w:b/>
+          <w:sz w:val="36"/>
+          <w:szCs w:val="36"/>
+        </w:rPr>
+      </w:pPr>
+    </w:p>
+    <w:p>
+      <w:pPr>
+        <w:rPr>
+          <w:b/>
+          <w:sz w:val="36"/>
+          <w:szCs w:val="36"/>
+        </w:rPr>
+      </w:pPr>
+    </w:p>
+    <w:p>
+      <w:pPr>
+        <w:rPr>
+          <w:b/>
+          <w:sz w:val="36"/>
+          <w:szCs w:val="36"/>
+        </w:rPr>
+      </w:pPr>
     </w:p>
     <w:p>
       <w:pPr>
@@ -3852,25 +3944,7 @@
                 <w:sz w:val="28"/>
                 <w:szCs w:val="28"/>
               </w:rPr>
-              <w:t xml:space="preserve">Clear discussion </w:t>
-            </w:r>
-            <w:proofErr w:type="gramStart"/>
-            <w:r>
-              <w:rPr>
-                <w:bCs/>
-                <w:sz w:val="28"/>
-                <w:szCs w:val="28"/>
-              </w:rPr>
-              <w:t>in order to</w:t>
-            </w:r>
-            <w:proofErr w:type="gramEnd"/>
-            <w:r>
-              <w:rPr>
-                <w:bCs/>
-                <w:sz w:val="28"/>
-                <w:szCs w:val="28"/>
-              </w:rPr>
-              <w:t xml:space="preserve"> avoid confusion.</w:t>
+              <w:t>Clear discussion in order to avoid confusion.</w:t>
             </w:r>
           </w:p>
         </w:tc>
@@ -3964,25 +4038,7 @@
                 <w:sz w:val="28"/>
                 <w:szCs w:val="28"/>
               </w:rPr>
-              <w:t xml:space="preserve">Frequently revisiting the plan </w:t>
-            </w:r>
-            <w:proofErr w:type="gramStart"/>
-            <w:r>
-              <w:rPr>
-                <w:bCs/>
-                <w:sz w:val="28"/>
-                <w:szCs w:val="28"/>
-              </w:rPr>
-              <w:t>in order to</w:t>
-            </w:r>
-            <w:proofErr w:type="gramEnd"/>
-            <w:r>
-              <w:rPr>
-                <w:bCs/>
-                <w:sz w:val="28"/>
-                <w:szCs w:val="28"/>
-              </w:rPr>
-              <w:t xml:space="preserve"> make sure you are following the steps correctly.</w:t>
+              <w:t>Frequently revisiting the plan in order to make sure you are following the steps correctly.</w:t>
             </w:r>
           </w:p>
         </w:tc>
@@ -4053,25 +4109,7 @@
                 <w:sz w:val="28"/>
                 <w:szCs w:val="28"/>
               </w:rPr>
-              <w:t xml:space="preserve">Unorganized working process resulting in issues in the </w:t>
-            </w:r>
-            <w:proofErr w:type="gramStart"/>
-            <w:r>
-              <w:rPr>
-                <w:bCs/>
-                <w:sz w:val="28"/>
-                <w:szCs w:val="28"/>
-              </w:rPr>
-              <w:t>project as a whole</w:t>
-            </w:r>
-            <w:proofErr w:type="gramEnd"/>
-            <w:r>
-              <w:rPr>
-                <w:bCs/>
-                <w:sz w:val="28"/>
-                <w:szCs w:val="28"/>
-              </w:rPr>
-              <w:t>.</w:t>
+              <w:t>Unorganized working process resulting in issues in the project as a whole.</w:t>
             </w:r>
           </w:p>
         </w:tc>

</xml_diff>

<commit_message>
Changed documentation, added game adding feature on Desktop app
</commit_message>
<xml_diff>
--- a/Documentation/Project Plan - Individual Assignment.docx
+++ b/Documentation/Project Plan - Individual Assignment.docx
@@ -71,7 +71,7 @@
                     <pic:cNvPicPr preferRelativeResize="0"/>
                   </pic:nvPicPr>
                   <pic:blipFill>
-                    <a:blip r:embed="rId5"/>
+                    <a:blip r:embed="rId7"/>
                     <a:srcRect/>
                     <a:stretch>
                       <a:fillRect/>
@@ -95,12 +95,14 @@
       </w:r>
       <w:r>
         <w:rPr>
-          <w:b/>
-          <w:bCs/>
+          <w:rFonts w:asciiTheme="majorHAnsi" w:hAnsiTheme="majorHAnsi" w:cstheme="majorHAnsi"/>
+          <w:b/>
+          <w:bCs/>
+          <w:noProof/>
           <w:sz w:val="72"/>
           <w:szCs w:val="72"/>
         </w:rPr>
-        <w:t>Individual Assignment</w:t>
+        <w:t>Pixel Pursuit</w:t>
       </w:r>
     </w:p>
     <w:p>
@@ -1568,25 +1570,61 @@
           <w:sz w:val="28"/>
           <w:szCs w:val="28"/>
         </w:rPr>
-        <w:t>In recent times, the gaming community has seen a substantial increase in participants, a surge partly attributed to global lockdowns and increased internet accessibility. Consequently, the niche of speedrunning – a specialized approach to gaming where the goal is to finish a game or specific sections of the game as fast as possible – has gained noticeable attention. Gamers commonly showcase these rapid playthroughs on streaming platforms like YouTube and Twitch.</w:t>
-      </w:r>
-    </w:p>
-    <w:p>
-      <w:pPr>
-        <w:ind w:firstLine="720"/>
+        <w:t xml:space="preserve">In recent times, the gaming community has seen a substantial increase in participants, a surge partly attributed to global lockdowns and increased internet accessibility. Consequently, the niche of </w:t>
+      </w:r>
+      <w:proofErr w:type="spellStart"/>
+      <w:r>
         <w:rPr>
           <w:bCs/>
           <w:sz w:val="28"/>
           <w:szCs w:val="28"/>
         </w:rPr>
-      </w:pPr>
+        <w:t>speedrunning</w:t>
+      </w:r>
+      <w:proofErr w:type="spellEnd"/>
       <w:r>
         <w:rPr>
           <w:bCs/>
           <w:sz w:val="28"/>
           <w:szCs w:val="28"/>
         </w:rPr>
-        <w:t xml:space="preserve">Finding a specific speedrun video on big platforms like YouTube or Twitch can be a real hassle because there’s so much other content. A dedicated app that lets you easily sort and filter through speedruns could be a game-changer for fans and speedrunners. </w:t>
+        <w:t xml:space="preserve"> – a specialized approach to gaming where the goal is to finish a game or specific sections of the game as fast as possible – has gained noticeable attention. Gamers commonly showcase these rapid playthroughs on streaming platforms like YouTube and Twitch.</w:t>
+      </w:r>
+    </w:p>
+    <w:p>
+      <w:pPr>
+        <w:ind w:firstLine="720"/>
+        <w:rPr>
+          <w:bCs/>
+          <w:sz w:val="28"/>
+          <w:szCs w:val="28"/>
+        </w:rPr>
+      </w:pPr>
+      <w:r>
+        <w:rPr>
+          <w:bCs/>
+          <w:sz w:val="28"/>
+          <w:szCs w:val="28"/>
+        </w:rPr>
+        <w:t xml:space="preserve">Finding a specific speedrun video on big platforms like YouTube or Twitch can be a real hassle because there’s so much other content. A dedicated app that lets you easily sort and filter through speedruns could be a game-changer for fans and </w:t>
+      </w:r>
+      <w:proofErr w:type="spellStart"/>
+      <w:r>
+        <w:rPr>
+          <w:bCs/>
+          <w:sz w:val="28"/>
+          <w:szCs w:val="28"/>
+        </w:rPr>
+        <w:t>speedrunners</w:t>
+      </w:r>
+      <w:proofErr w:type="spellEnd"/>
+      <w:r>
+        <w:rPr>
+          <w:bCs/>
+          <w:sz w:val="28"/>
+          <w:szCs w:val="28"/>
+        </w:rPr>
+        <w:t xml:space="preserve">. </w:t>
       </w:r>
     </w:p>
     <w:p>
@@ -2146,7 +2184,25 @@
           <w:sz w:val="28"/>
           <w:szCs w:val="28"/>
         </w:rPr>
-        <w:t>My website is a good place for speedrunners to upload their runs so they can compete against other players, they can keep track of their runs and they can check other players’ runs and try to become better than them.</w:t>
+        <w:t xml:space="preserve">My website is a good place for </w:t>
+      </w:r>
+      <w:proofErr w:type="spellStart"/>
+      <w:r>
+        <w:rPr>
+          <w:bCs/>
+          <w:sz w:val="28"/>
+          <w:szCs w:val="28"/>
+        </w:rPr>
+        <w:t>speedrunners</w:t>
+      </w:r>
+      <w:proofErr w:type="spellEnd"/>
+      <w:r>
+        <w:rPr>
+          <w:bCs/>
+          <w:sz w:val="28"/>
+          <w:szCs w:val="28"/>
+        </w:rPr>
+        <w:t xml:space="preserve"> to upload their runs so they can compete against other players, they can keep track of their runs and they can check other players’ runs and try to become better than them.</w:t>
       </w:r>
     </w:p>
     <w:p>
@@ -2333,7 +2389,7 @@
                     <pic:cNvPicPr/>
                   </pic:nvPicPr>
                   <pic:blipFill>
-                    <a:blip r:embed="rId6"/>
+                    <a:blip r:embed="rId8"/>
                     <a:stretch>
                       <a:fillRect/>
                     </a:stretch>
@@ -2930,7 +2986,7 @@
                     </pic:cNvPicPr>
                   </pic:nvPicPr>
                   <pic:blipFill>
-                    <a:blip r:embed="rId7" cstate="print">
+                    <a:blip r:embed="rId9" cstate="print">
                       <a:extLst>
                         <a:ext uri="{28A0092B-C50C-407E-A947-70E740481C1C}">
                           <a14:useLocalDpi xmlns:a14="http://schemas.microsoft.com/office/drawing/2010/main" val="0"/>
@@ -4288,6 +4344,7 @@
       </w:pPr>
     </w:p>
     <w:sectPr>
+      <w:footerReference w:type="default" r:id="rId10"/>
       <w:pgSz w:w="12240" w:h="15840"/>
       <w:pgMar w:top="1440" w:right="1440" w:bottom="1440" w:left="1440" w:header="720" w:footer="720" w:gutter="0"/>
       <w:cols w:space="720"/>
@@ -4295,6 +4352,109 @@
     </w:sectPr>
   </w:body>
 </w:document>
+</file>
+
+<file path=word/endnotes.xml><?xml version="1.0" encoding="utf-8"?>
+<w:endnotes xmlns:wpc="http://schemas.microsoft.com/office/word/2010/wordprocessingCanvas" xmlns:cx="http://schemas.microsoft.com/office/drawing/2014/chartex" xmlns:cx1="http://schemas.microsoft.com/office/drawing/2015/9/8/chartex" xmlns:cx2="http://schemas.microsoft.com/office/drawing/2015/10/21/chartex" xmlns:cx3="http://schemas.microsoft.com/office/drawing/2016/5/9/chartex" xmlns:cx4="http://schemas.microsoft.com/office/drawing/2016/5/10/chartex" xmlns:cx5="http://schemas.microsoft.com/office/drawing/2016/5/11/chartex" xmlns:cx6="http://schemas.microsoft.com/office/drawing/2016/5/12/chartex" xmlns:cx7="http://schemas.microsoft.com/office/drawing/2016/5/13/chartex" xmlns:cx8="http://schemas.microsoft.com/office/drawing/2016/5/14/chartex" xmlns:mc="http://schemas.openxmlformats.org/markup-compatibility/2006" xmlns:aink="http://schemas.microsoft.com/office/drawing/2016/ink" xmlns:am3d="http://schemas.microsoft.com/office/drawing/2017/model3d" xmlns:o="urn:schemas-microsoft-com:office:office" xmlns:oel="http://schemas.microsoft.com/office/2019/extlst" xmlns:r="http://schemas.openxmlformats.org/officeDocument/2006/relationships" xmlns:m="http://schemas.openxmlformats.org/officeDocument/2006/math" xmlns:v="urn:schemas-microsoft-com:vml" xmlns:wp14="http://schemas.microsoft.com/office/word/2010/wordprocessingDrawing" xmlns:wp="http://schemas.openxmlformats.org/drawingml/2006/wordprocessingDrawing" xmlns:w10="urn:schemas-microsoft-com:office:word" xmlns:w="http://schemas.openxmlformats.org/wordprocessingml/2006/main" xmlns:w14="http://schemas.microsoft.com/office/word/2010/wordml" xmlns:w15="http://schemas.microsoft.com/office/word/2012/wordml" xmlns:w16cex="http://schemas.microsoft.com/office/word/2018/wordml/cex" xmlns:w16cid="http://schemas.microsoft.com/office/word/2016/wordml/cid" xmlns:w16="http://schemas.microsoft.com/office/word/2018/wordml" xmlns:w16sdtdh="http://schemas.microsoft.com/office/word/2020/wordml/sdtdatahash" xmlns:w16se="http://schemas.microsoft.com/office/word/2015/wordml/symex" xmlns:wpg="http://schemas.microsoft.com/office/word/2010/wordprocessingGroup" xmlns:wpi="http://schemas.microsoft.com/office/word/2010/wordprocessingInk" xmlns:wne="http://schemas.microsoft.com/office/word/2006/wordml" xmlns:wps="http://schemas.microsoft.com/office/word/2010/wordprocessingShape" mc:Ignorable="w14 w15 w16se w16cid w16 w16cex w16sdtdh wp14">
+  <w:endnote w:type="separator" w:id="-1">
+    <w:p>
+      <w:pPr>
+        <w:spacing w:after="0" w:line="240" w:lineRule="auto"/>
+      </w:pPr>
+      <w:r>
+        <w:separator/>
+      </w:r>
+    </w:p>
+  </w:endnote>
+  <w:endnote w:type="continuationSeparator" w:id="0">
+    <w:p>
+      <w:pPr>
+        <w:spacing w:after="0" w:line="240" w:lineRule="auto"/>
+      </w:pPr>
+      <w:r>
+        <w:continuationSeparator/>
+      </w:r>
+    </w:p>
+  </w:endnote>
+</w:endnotes>
+</file>
+
+<file path=word/footer1.xml><?xml version="1.0" encoding="utf-8"?>
+<w:ftr xmlns:wpc="http://schemas.microsoft.com/office/word/2010/wordprocessingCanvas" xmlns:cx="http://schemas.microsoft.com/office/drawing/2014/chartex" xmlns:cx1="http://schemas.microsoft.com/office/drawing/2015/9/8/chartex" xmlns:cx2="http://schemas.microsoft.com/office/drawing/2015/10/21/chartex" xmlns:cx3="http://schemas.microsoft.com/office/drawing/2016/5/9/chartex" xmlns:cx4="http://schemas.microsoft.com/office/drawing/2016/5/10/chartex" xmlns:cx5="http://schemas.microsoft.com/office/drawing/2016/5/11/chartex" xmlns:cx6="http://schemas.microsoft.com/office/drawing/2016/5/12/chartex" xmlns:cx7="http://schemas.microsoft.com/office/drawing/2016/5/13/chartex" xmlns:cx8="http://schemas.microsoft.com/office/drawing/2016/5/14/chartex" xmlns:mc="http://schemas.openxmlformats.org/markup-compatibility/2006" xmlns:aink="http://schemas.microsoft.com/office/drawing/2016/ink" xmlns:am3d="http://schemas.microsoft.com/office/drawing/2017/model3d" xmlns:o="urn:schemas-microsoft-com:office:office" xmlns:oel="http://schemas.microsoft.com/office/2019/extlst" xmlns:r="http://schemas.openxmlformats.org/officeDocument/2006/relationships" xmlns:m="http://schemas.openxmlformats.org/officeDocument/2006/math" xmlns:v="urn:schemas-microsoft-com:vml" xmlns:wp14="http://schemas.microsoft.com/office/word/2010/wordprocessingDrawing" xmlns:wp="http://schemas.openxmlformats.org/drawingml/2006/wordprocessingDrawing" xmlns:w10="urn:schemas-microsoft-com:office:word" xmlns:w="http://schemas.openxmlformats.org/wordprocessingml/2006/main" xmlns:w14="http://schemas.microsoft.com/office/word/2010/wordml" xmlns:w15="http://schemas.microsoft.com/office/word/2012/wordml" xmlns:w16cex="http://schemas.microsoft.com/office/word/2018/wordml/cex" xmlns:w16cid="http://schemas.microsoft.com/office/word/2016/wordml/cid" xmlns:w16="http://schemas.microsoft.com/office/word/2018/wordml" xmlns:w16sdtdh="http://schemas.microsoft.com/office/word/2020/wordml/sdtdatahash" xmlns:w16se="http://schemas.microsoft.com/office/word/2015/wordml/symex" xmlns:wpg="http://schemas.microsoft.com/office/word/2010/wordprocessingGroup" xmlns:wpi="http://schemas.microsoft.com/office/word/2010/wordprocessingInk" xmlns:wne="http://schemas.microsoft.com/office/word/2006/wordml" xmlns:wps="http://schemas.microsoft.com/office/word/2010/wordprocessingShape" mc:Ignorable="w14 w15 w16se w16cid w16 w16cex w16sdtdh wp14">
+  <w:sdt>
+    <w:sdtPr>
+      <w:id w:val="1778526577"/>
+      <w:docPartObj>
+        <w:docPartGallery w:val="Page Numbers (Bottom of Page)"/>
+        <w:docPartUnique/>
+      </w:docPartObj>
+    </w:sdtPr>
+    <w:sdtEndPr>
+      <w:rPr>
+        <w:noProof/>
+      </w:rPr>
+    </w:sdtEndPr>
+    <w:sdtContent>
+      <w:p>
+        <w:pPr>
+          <w:pStyle w:val="Footer"/>
+          <w:jc w:val="center"/>
+        </w:pPr>
+        <w:r>
+          <w:fldChar w:fldCharType="begin"/>
+        </w:r>
+        <w:r>
+          <w:instrText xml:space="preserve"> PAGE   \* MERGEFORMAT </w:instrText>
+        </w:r>
+        <w:r>
+          <w:fldChar w:fldCharType="separate"/>
+        </w:r>
+        <w:r>
+          <w:rPr>
+            <w:noProof/>
+          </w:rPr>
+          <w:t>2</w:t>
+        </w:r>
+        <w:r>
+          <w:rPr>
+            <w:noProof/>
+          </w:rPr>
+          <w:fldChar w:fldCharType="end"/>
+        </w:r>
+      </w:p>
+    </w:sdtContent>
+  </w:sdt>
+  <w:p>
+    <w:pPr>
+      <w:pStyle w:val="Footer"/>
+    </w:pPr>
+  </w:p>
+</w:ftr>
+</file>
+
+<file path=word/footnotes.xml><?xml version="1.0" encoding="utf-8"?>
+<w:footnotes xmlns:wpc="http://schemas.microsoft.com/office/word/2010/wordprocessingCanvas" xmlns:cx="http://schemas.microsoft.com/office/drawing/2014/chartex" xmlns:cx1="http://schemas.microsoft.com/office/drawing/2015/9/8/chartex" xmlns:cx2="http://schemas.microsoft.com/office/drawing/2015/10/21/chartex" xmlns:cx3="http://schemas.microsoft.com/office/drawing/2016/5/9/chartex" xmlns:cx4="http://schemas.microsoft.com/office/drawing/2016/5/10/chartex" xmlns:cx5="http://schemas.microsoft.com/office/drawing/2016/5/11/chartex" xmlns:cx6="http://schemas.microsoft.com/office/drawing/2016/5/12/chartex" xmlns:cx7="http://schemas.microsoft.com/office/drawing/2016/5/13/chartex" xmlns:cx8="http://schemas.microsoft.com/office/drawing/2016/5/14/chartex" xmlns:mc="http://schemas.openxmlformats.org/markup-compatibility/2006" xmlns:aink="http://schemas.microsoft.com/office/drawing/2016/ink" xmlns:am3d="http://schemas.microsoft.com/office/drawing/2017/model3d" xmlns:o="urn:schemas-microsoft-com:office:office" xmlns:oel="http://schemas.microsoft.com/office/2019/extlst" xmlns:r="http://schemas.openxmlformats.org/officeDocument/2006/relationships" xmlns:m="http://schemas.openxmlformats.org/officeDocument/2006/math" xmlns:v="urn:schemas-microsoft-com:vml" xmlns:wp14="http://schemas.microsoft.com/office/word/2010/wordprocessingDrawing" xmlns:wp="http://schemas.openxmlformats.org/drawingml/2006/wordprocessingDrawing" xmlns:w10="urn:schemas-microsoft-com:office:word" xmlns:w="http://schemas.openxmlformats.org/wordprocessingml/2006/main" xmlns:w14="http://schemas.microsoft.com/office/word/2010/wordml" xmlns:w15="http://schemas.microsoft.com/office/word/2012/wordml" xmlns:w16cex="http://schemas.microsoft.com/office/word/2018/wordml/cex" xmlns:w16cid="http://schemas.microsoft.com/office/word/2016/wordml/cid" xmlns:w16="http://schemas.microsoft.com/office/word/2018/wordml" xmlns:w16sdtdh="http://schemas.microsoft.com/office/word/2020/wordml/sdtdatahash" xmlns:w16se="http://schemas.microsoft.com/office/word/2015/wordml/symex" xmlns:wpg="http://schemas.microsoft.com/office/word/2010/wordprocessingGroup" xmlns:wpi="http://schemas.microsoft.com/office/word/2010/wordprocessingInk" xmlns:wne="http://schemas.microsoft.com/office/word/2006/wordml" xmlns:wps="http://schemas.microsoft.com/office/word/2010/wordprocessingShape" mc:Ignorable="w14 w15 w16se w16cid w16 w16cex w16sdtdh wp14">
+  <w:footnote w:type="separator" w:id="-1">
+    <w:p>
+      <w:pPr>
+        <w:spacing w:after="0" w:line="240" w:lineRule="auto"/>
+      </w:pPr>
+      <w:r>
+        <w:separator/>
+      </w:r>
+    </w:p>
+  </w:footnote>
+  <w:footnote w:type="continuationSeparator" w:id="0">
+    <w:p>
+      <w:pPr>
+        <w:spacing w:after="0" w:line="240" w:lineRule="auto"/>
+      </w:pPr>
+      <w:r>
+        <w:continuationSeparator/>
+      </w:r>
+    </w:p>
+  </w:footnote>
+</w:footnotes>
 </file>
 
 <file path=word/numbering.xml><?xml version="1.0" encoding="utf-8"?>
@@ -6721,6 +6881,50 @@
       </w:tblBorders>
     </w:tblPr>
   </w:style>
+  <w:style w:type="paragraph" w:styleId="Header">
+    <w:name w:val="header"/>
+    <w:basedOn w:val="Normal"/>
+    <w:link w:val="HeaderChar"/>
+    <w:uiPriority w:val="99"/>
+    <w:unhideWhenUsed/>
+    <w:rsid w:val="002310A3"/>
+    <w:pPr>
+      <w:tabs>
+        <w:tab w:val="center" w:pos="4680"/>
+        <w:tab w:val="right" w:pos="9360"/>
+      </w:tabs>
+      <w:spacing w:after="0" w:line="240" w:lineRule="auto"/>
+    </w:pPr>
+  </w:style>
+  <w:style w:type="character" w:customStyle="1" w:styleId="HeaderChar">
+    <w:name w:val="Header Char"/>
+    <w:basedOn w:val="DefaultParagraphFont"/>
+    <w:link w:val="Header"/>
+    <w:uiPriority w:val="99"/>
+    <w:rsid w:val="002310A3"/>
+  </w:style>
+  <w:style w:type="paragraph" w:styleId="Footer">
+    <w:name w:val="footer"/>
+    <w:basedOn w:val="Normal"/>
+    <w:link w:val="FooterChar"/>
+    <w:uiPriority w:val="99"/>
+    <w:unhideWhenUsed/>
+    <w:rsid w:val="002310A3"/>
+    <w:pPr>
+      <w:tabs>
+        <w:tab w:val="center" w:pos="4680"/>
+        <w:tab w:val="right" w:pos="9360"/>
+      </w:tabs>
+      <w:spacing w:after="0" w:line="240" w:lineRule="auto"/>
+    </w:pPr>
+  </w:style>
+  <w:style w:type="character" w:customStyle="1" w:styleId="FooterChar">
+    <w:name w:val="Footer Char"/>
+    <w:basedOn w:val="DefaultParagraphFont"/>
+    <w:link w:val="Footer"/>
+    <w:uiPriority w:val="99"/>
+    <w:rsid w:val="002310A3"/>
+  </w:style>
 </w:styles>
 </file>
 

</xml_diff>